<commit_message>
Tweaked figs for Newtons third law
</commit_message>
<xml_diff>
--- a/StudentGuideModule1/newton/newton_fig10_new.docx
+++ b/StudentGuideModule1/newton/newton_fig10_new.docx
@@ -1,6 +1,6 @@
 
 <file path=word/document.xml><?xml version="1.0" encoding="utf-8"?>
-<w:document xmlns:wpc="http://schemas.microsoft.com/office/word/2010/wordprocessingCanvas" xmlns:mc="http://schemas.openxmlformats.org/markup-compatibility/2006" xmlns:o="urn:schemas-microsoft-com:office:office" xmlns:r="http://schemas.openxmlformats.org/officeDocument/2006/relationships" xmlns:m="http://schemas.openxmlformats.org/officeDocument/2006/math" xmlns:v="urn:schemas-microsoft-com:vml" xmlns:wp14="http://schemas.microsoft.com/office/word/2010/wordprocessingDrawing" xmlns:wp="http://schemas.openxmlformats.org/drawingml/2006/wordprocessingDrawing" xmlns:w10="urn:schemas-microsoft-com:office:word" xmlns:w="http://schemas.openxmlformats.org/wordprocessingml/2006/main" xmlns:w14="http://schemas.microsoft.com/office/word/2010/wordml" xmlns:wpg="http://schemas.microsoft.com/office/word/2010/wordprocessingGroup" xmlns:wpi="http://schemas.microsoft.com/office/word/2010/wordprocessingInk" xmlns:wne="http://schemas.microsoft.com/office/word/2006/wordml" xmlns:wps="http://schemas.microsoft.com/office/word/2010/wordprocessingShape" mc:Ignorable="w14 wp14">
+<w:document xmlns:wpc="http://schemas.microsoft.com/office/word/2010/wordprocessingCanvas" xmlns:cx="http://schemas.microsoft.com/office/drawing/2014/chartex" xmlns:mc="http://schemas.openxmlformats.org/markup-compatibility/2006" xmlns:o="urn:schemas-microsoft-com:office:office" xmlns:r="http://schemas.openxmlformats.org/officeDocument/2006/relationships" xmlns:m="http://schemas.openxmlformats.org/officeDocument/2006/math" xmlns:v="urn:schemas-microsoft-com:vml" xmlns:wp14="http://schemas.microsoft.com/office/word/2010/wordprocessingDrawing" xmlns:wp="http://schemas.openxmlformats.org/drawingml/2006/wordprocessingDrawing" xmlns:w10="urn:schemas-microsoft-com:office:word" xmlns:w="http://schemas.openxmlformats.org/wordprocessingml/2006/main" xmlns:w14="http://schemas.microsoft.com/office/word/2010/wordml" xmlns:w15="http://schemas.microsoft.com/office/word/2012/wordml" xmlns:w16se="http://schemas.microsoft.com/office/word/2015/wordml/symex" xmlns:wpg="http://schemas.microsoft.com/office/word/2010/wordprocessingGroup" xmlns:wpi="http://schemas.microsoft.com/office/word/2010/wordprocessingInk" xmlns:wne="http://schemas.microsoft.com/office/word/2006/wordml" xmlns:wps="http://schemas.microsoft.com/office/word/2010/wordprocessingShape" mc:Ignorable="w14 w15 w16se wp14">
   <w:body>
     <w:p>
       <w:pPr>
@@ -42,13 +42,13 @@
           <w:noProof/>
         </w:rPr>
         <w:drawing>
-          <wp:anchor distT="0" distB="0" distL="114300" distR="114300" simplePos="0" relativeHeight="251677695" behindDoc="0" locked="0" layoutInCell="1" allowOverlap="1" wp14:anchorId="27AC847B" wp14:editId="2063272C">
+          <wp:anchor distT="0" distB="0" distL="114300" distR="114300" simplePos="0" relativeHeight="251657728" behindDoc="0" locked="0" layoutInCell="1" allowOverlap="1" wp14:anchorId="571E5227" wp14:editId="414286F2">
             <wp:simplePos x="0" y="0"/>
             <wp:positionH relativeFrom="column">
-              <wp:posOffset>3113723</wp:posOffset>
+              <wp:posOffset>4610055</wp:posOffset>
             </wp:positionH>
             <wp:positionV relativeFrom="paragraph">
-              <wp:posOffset>1137198</wp:posOffset>
+              <wp:posOffset>1785815</wp:posOffset>
             </wp:positionV>
             <wp:extent cx="651817" cy="742738"/>
             <wp:effectExtent l="106997" t="121603" r="103188" b="122237"/>
@@ -67,7 +67,7 @@
                     </pic:cNvPicPr>
                   </pic:nvPicPr>
                   <pic:blipFill rotWithShape="1">
-                    <a:blip r:embed="rId5">
+                    <a:blip r:embed="rId4">
                       <a:extLst>
                         <a:ext uri="{28A0092B-C50C-407E-A947-70E740481C1C}">
                           <a14:useLocalDpi xmlns:a14="http://schemas.microsoft.com/office/drawing/2010/main" val="0"/>
@@ -111,10 +111,39 @@
         <w:rPr>
           <w:noProof/>
         </w:rPr>
+        <w:pict>
+          <v:shapetype id="_x0000_t75" coordsize="21600,21600" o:spt="75" o:preferrelative="t" path="m@4@5l@4@11@9@11@9@5xe" filled="f" stroked="f">
+            <v:stroke joinstyle="miter"/>
+            <v:formulas>
+              <v:f eqn="if lineDrawn pixelLineWidth 0"/>
+              <v:f eqn="sum @0 1 0"/>
+              <v:f eqn="sum 0 0 @1"/>
+              <v:f eqn="prod @2 1 2"/>
+              <v:f eqn="prod @3 21600 pixelWidth"/>
+              <v:f eqn="prod @3 21600 pixelHeight"/>
+              <v:f eqn="sum @0 0 1"/>
+              <v:f eqn="prod @6 1 2"/>
+              <v:f eqn="prod @7 21600 pixelWidth"/>
+              <v:f eqn="sum @8 21600 0"/>
+              <v:f eqn="prod @7 21600 pixelHeight"/>
+              <v:f eqn="sum @10 21600 0"/>
+            </v:formulas>
+            <v:path o:extrusionok="f" gradientshapeok="t" o:connecttype="rect"/>
+            <o:lock v:ext="edit" aspectratio="t"/>
+          </v:shapetype>
+          <v:shape id="_x0000_s1026" type="#_x0000_t75" style="position:absolute;margin-left:242.35pt;margin-top:92.6pt;width:48.35pt;height:54.5pt;rotation:4881942fd;z-index:251657727;mso-position-horizontal-relative:text;mso-position-vertical-relative:text;mso-width-relative:page;mso-height-relative:page">
+            <v:imagedata r:id="rId5" o:title="hands2" croptop="22637f" cropbottom="22563f" cropright="47533f"/>
+          </v:shape>
+        </w:pict>
+      </w:r>
+      <w:r>
+        <w:rPr>
+          <w:noProof/>
+        </w:rPr>
         <mc:AlternateContent>
           <mc:Choice Requires="wpg">
             <w:drawing>
-              <wp:anchor distT="0" distB="0" distL="114300" distR="114300" simplePos="0" relativeHeight="251678720" behindDoc="0" locked="0" layoutInCell="1" allowOverlap="1" wp14:anchorId="07871639" wp14:editId="646C3EA7">
+              <wp:anchor distT="0" distB="0" distL="114300" distR="114300" simplePos="0" relativeHeight="251659776" behindDoc="0" locked="0" layoutInCell="1" allowOverlap="1" wp14:anchorId="07871639" wp14:editId="646C3EA7">
                 <wp:simplePos x="0" y="0"/>
                 <wp:positionH relativeFrom="column">
                   <wp:posOffset>-260985</wp:posOffset>
@@ -1292,33 +1321,33 @@
           </mc:Choice>
           <mc:Fallback>
             <w:pict>
-              <v:group id="Group 23" o:spid="_x0000_s1026" style="position:absolute;margin-left:-20.55pt;margin-top:126.45pt;width:276.4pt;height:144.95pt;z-index:251678720;mso-width-relative:margin;mso-height-relative:margin" coordorigin=",6449" coordsize="49825,26136" o:gfxdata="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">
-                <v:rect id="Rectangle 3" o:spid="_x0000_s1027" style="position:absolute;left:27047;top:12140;width:9703;height:2826;rotation:-20;visibility:visible;mso-wrap-style:square;v-text-anchor:middle" o:gfxdata="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" filled="f" strokecolor="black [3213]" strokeweight="3pt"/>
-                <v:group id="Group 15" o:spid="_x0000_s1028" style="position:absolute;left:36340;top:6449;width:13485;height:6401" coordorigin="-5,610" coordsize="13487,6402" o:gfxdata="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">
-                  <v:line id="Straight Connector 4" o:spid="_x0000_s1029" style="position:absolute;flip:y;visibility:visible;mso-wrap-style:square" from="-5,693" to="12995,5686" o:connectortype="straight" o:gfxdata="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" strokecolor="black [3213]" strokeweight="1pt"/>
-                  <v:shape id="Freeform 5" o:spid="_x0000_s1030" style="position:absolute;top:3992;width:1961;height:3020;visibility:visible;mso-wrap-style:square;v-text-anchor:middle" coordsize="196140,302030" o:gfxdata="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" path="m,152047v1685,-4212,6846,-16334,8288,-22100c9427,125392,9815,120664,11050,116134v1532,-5619,4112,-10925,5525,-16575l19338,88509v921,-11050,1298,-22160,2763,-33151c22486,52472,23248,49494,24863,47071v2167,-3251,5525,-5525,8288,-8288c34072,35100,34418,31223,35913,27733,37952,22975,45742,13814,49726,11158,52149,9543,55251,9316,58013,8395,59855,6553,61044,3618,63539,2870v17332,-5199,26868,-2166,44200,c109581,5633,112934,7854,113264,11158v648,6479,-1298,12993,-2762,19337c109192,36170,106819,41546,104977,47071l99452,63646v-1050,3150,-3684,5525,-5526,8288c93005,74696,92466,77617,91164,80221,88059,86432,82590,92430,77351,96796v-7252,6043,-8452,3904,-13812,11051c59555,113159,56172,118897,52488,124422v-3684,5525,-11050,7367,-16575,11050c25202,142613,30776,139947,19338,143760v-921,2762,-2763,5375,-2763,8287c16575,164893,25187,161310,35913,163097v6446,-921,12932,-1597,19338,-2762c69037,157828,62767,158034,74589,154810v7326,-1998,14733,-3683,22100,-5525l107739,146522v23942,921,47971,526,71826,2763c185363,149829,196140,154810,196140,154810v-921,4604,-1623,9257,-2762,13812c192672,171447,192674,174851,190615,176910v-4695,4695,-11050,7367,-16575,11050l165752,193485v-4846,3230,-11050,3683,-16575,5525l132602,204535r-24863,8288l99452,215586r-8288,2762c84718,217427,77776,218230,71826,215586v-3034,-1348,-3399,-5737,-5525,-8288c59654,199322,57874,198917,49726,193485v-9473,-14209,-656,-3286,-13813,-13812c33879,178046,32422,175774,30388,174147,23243,168430,18216,165860,8288,165860v-3797,,7367,1841,11050,2762c22101,170464,24517,172981,27626,174147v15475,5803,17543,-2833,8287,11051c32077,196706,26102,206013,33151,218348v1445,2528,5487,1963,8287,2763c56657,225459,57326,224411,77351,226636v8757,13134,4474,5135,11050,24863l93926,268074v1200,3602,1939,7344,2763,11050c97496,282757,98690,298530,104977,301224v4232,1814,9208,,13812,e" filled="f" strokecolor="black [3213]" strokeweight="1pt">
+              <v:group w14:anchorId="0DC028F9" id="Group 23" o:spid="_x0000_s1026" style="position:absolute;margin-left:-20.55pt;margin-top:126.45pt;width:276.4pt;height:144.95pt;z-index:251659776;mso-width-relative:margin;mso-height-relative:margin" coordorigin=",6449" coordsize="49825,26136" o:gfxdata="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">
+                <v:rect id="Rectangle 3" o:spid="_x0000_s1027" style="position:absolute;left:27047;top:12140;width:9703;height:2826;rotation:-20;visibility:visible;mso-wrap-style:square;v-text-anchor:middle" o:gfxdata="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" filled="f" strokecolor="black [3213]" strokeweight="3pt"/>
+                <v:group id="Group 15" o:spid="_x0000_s1028" style="position:absolute;left:36340;top:6449;width:13485;height:6401" coordorigin="-5,610" coordsize="13487,6402" o:gfxdata="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">
+                  <v:line id="Straight Connector 4" o:spid="_x0000_s1029" style="position:absolute;flip:y;visibility:visible;mso-wrap-style:square" from="-5,693" to="12995,5686" o:connectortype="straight" o:gfxdata="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" strokecolor="black [3213]" strokeweight="1pt"/>
+                  <v:shape id="Freeform 5" o:spid="_x0000_s1030" style="position:absolute;top:3992;width:1961;height:3020;visibility:visible;mso-wrap-style:square;v-text-anchor:middle" coordsize="196140,302030" o:gfxdata="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" path="m,152047v1685,-4212,6846,-16334,8288,-22100c9427,125392,9815,120664,11050,116134v1532,-5619,4112,-10925,5525,-16575l19338,88509v921,-11050,1298,-22160,2763,-33151c22486,52472,23248,49494,24863,47071v2167,-3251,5525,-5525,8288,-8288c34072,35100,34418,31223,35913,27733,37952,22975,45742,13814,49726,11158,52149,9543,55251,9316,58013,8395,59855,6553,61044,3618,63539,2870v17332,-5199,26868,-2166,44200,c109581,5633,112934,7854,113264,11158v648,6479,-1298,12993,-2762,19337c109192,36170,106819,41546,104977,47071l99452,63646v-1050,3150,-3684,5525,-5526,8288c93005,74696,92466,77617,91164,80221,88059,86432,82590,92430,77351,96796v-7252,6043,-8452,3904,-13812,11051c59555,113159,56172,118897,52488,124422v-3684,5525,-11050,7367,-16575,11050c25202,142613,30776,139947,19338,143760v-921,2762,-2763,5375,-2763,8287c16575,164893,25187,161310,35913,163097v6446,-921,12932,-1597,19338,-2762c69037,157828,62767,158034,74589,154810v7326,-1998,14733,-3683,22100,-5525l107739,146522v23942,921,47971,526,71826,2763c185363,149829,196140,154810,196140,154810v-921,4604,-1623,9257,-2762,13812c192672,171447,192674,174851,190615,176910v-4695,4695,-11050,7367,-16575,11050l165752,193485v-4846,3230,-11050,3683,-16575,5525l132602,204535r-24863,8288l99452,215586r-8288,2762c84718,217427,77776,218230,71826,215586v-3034,-1348,-3399,-5737,-5525,-8288c59654,199322,57874,198917,49726,193485v-9473,-14209,-656,-3286,-13813,-13812c33879,178046,32422,175774,30388,174147,23243,168430,18216,165860,8288,165860v-3797,,7367,1841,11050,2762c22101,170464,24517,172981,27626,174147v15475,5803,17543,-2833,8287,11051c32077,196706,26102,206013,33151,218348v1445,2528,5487,1963,8287,2763c56657,225459,57326,224411,77351,226636v8757,13134,4474,5135,11050,24863l93926,268074v1200,3602,1939,7344,2763,11050c97496,282757,98690,298530,104977,301224v4232,1814,9208,,13812,e" filled="f" strokecolor="black [3213]" strokeweight="1pt">
                     <v:path arrowok="t" o:connecttype="custom" o:connectlocs="0,152047;8288,129947;11050,116134;16575,99559;19338,88509;22101,55358;24863,47071;33151,38783;35913,27733;49726,11158;58013,8395;63539,2870;107739,2870;113264,11158;110502,30495;104977,47071;99452,63646;93926,71934;91164,80221;77351,96796;63539,107847;52488,124422;35913,135472;19338,143760;16575,152047;35913,163097;55251,160335;74589,154810;96689,149285;107739,146522;179565,149285;196140,154810;193378,168622;190615,176910;174040,187960;165752,193485;149177,199010;132602,204535;107739,212823;99452,215586;91164,218348;71826,215586;66301,207298;49726,193485;35913,179673;30388,174147;8288,165860;19338,168622;27626,174147;35913,185198;33151,218348;41438,221111;77351,226636;88401,251499;93926,268074;96689,279124;104977,301224;118789,301224" o:connectangles="0,0,0,0,0,0,0,0,0,0,0,0,0,0,0,0,0,0,0,0,0,0,0,0,0,0,0,0,0,0,0,0,0,0,0,0,0,0,0,0,0,0,0,0,0,0,0,0,0,0,0,0,0,0,0,0,0,0"/>
                   </v:shape>
-                  <v:shape id="Freeform 6" o:spid="_x0000_s1031" style="position:absolute;left:12995;top:610;width:486;height:2652;visibility:visible;mso-wrap-style:square;v-text-anchor:middle" coordsize="48582,265203" o:gfxdata="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" path="m4381,c6223,4604,9413,8878,9906,13812,10945,24202,6600,28441,1619,35913v921,2762,1460,5683,2762,8287c7486,50411,12955,56409,18194,60775v2551,2125,5525,3683,8287,5525c27402,74588,27873,82938,29244,91163v479,2873,2763,5376,2763,8288c32007,99968,28662,118825,26481,121551v-2074,2592,-5525,3683,-8287,5525c17273,129839,17250,133090,15431,135364v-2074,2593,-6527,2710,-8287,5525c4057,145828,1619,157464,1619,157464v4068,89519,-11795,41651,11050,69064c14794,229078,16352,232053,18194,234815v1820,5460,3418,12680,8287,16575c28755,253209,32164,252851,34769,254153v6971,3485,8673,5910,13813,11050e" filled="f" strokecolor="black [3213]" strokeweight="1pt">
+                  <v:shape id="Freeform 6" o:spid="_x0000_s1031" style="position:absolute;left:12995;top:610;width:486;height:2652;visibility:visible;mso-wrap-style:square;v-text-anchor:middle" coordsize="48582,265203" o:gfxdata="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" path="m4381,c6223,4604,9413,8878,9906,13812,10945,24202,6600,28441,1619,35913v921,2762,1460,5683,2762,8287c7486,50411,12955,56409,18194,60775v2551,2125,5525,3683,8287,5525c27402,74588,27873,82938,29244,91163v479,2873,2763,5376,2763,8288c32007,99968,28662,118825,26481,121551v-2074,2592,-5525,3683,-8287,5525c17273,129839,17250,133090,15431,135364v-2074,2593,-6527,2710,-8287,5525c4057,145828,1619,157464,1619,157464v4068,89519,-11795,41651,11050,69064c14794,229078,16352,232053,18194,234815v1820,5460,3418,12680,8287,16575c28755,253209,32164,252851,34769,254153v6971,3485,8673,5910,13813,11050e" filled="f" strokecolor="black [3213]" strokeweight="1pt">
                     <v:path arrowok="t" o:connecttype="custom" o:connectlocs="4381,0;9906,13812;1619,35913;4381,44200;18194,60775;26481,66300;29244,91163;32007,99451;26481,121551;18194,127076;15431,135363;7144,140888;1619,157463;12669,226527;18194,234814;26481,251389;34769,254152;48582,265202" o:connectangles="0,0,0,0,0,0,0,0,0,0,0,0,0,0,0,0,0,0"/>
                   </v:shape>
                 </v:group>
-                <v:group id="Group 19" o:spid="_x0000_s1032" style="position:absolute;top:19133;width:42604;height:9144" coordsize="42604,9144" o:gfxdata="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">
-                  <v:line id="Straight Connector 12" o:spid="_x0000_s1033" style="position:absolute;visibility:visible;mso-wrap-style:square" from="0,9144" to="26911,9144" o:connectortype="straight" o:gfxdata="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" filled="t" fillcolor="#d8d8d8 [2732]" strokecolor="black [3213]" strokeweight="3pt"/>
-                  <v:rect id="Rectangle 13" o:spid="_x0000_s1034" style="position:absolute;left:998;width:41606;height:1645;rotation:-1336807fd;visibility:visible;mso-wrap-style:square;v-text-anchor:middle" o:gfxdata="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" fillcolor="#d8d8d8 [2732]" strokecolor="black [3213]" strokeweight="2.25pt"/>
+                <v:group id="Group 19" o:spid="_x0000_s1032" style="position:absolute;top:19133;width:42604;height:9144" coordsize="42604,9144" o:gfxdata="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">
+                  <v:line id="Straight Connector 12" o:spid="_x0000_s1033" style="position:absolute;visibility:visible;mso-wrap-style:square" from="0,9144" to="26911,9144" o:connectortype="straight" o:gfxdata="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" filled="t" fillcolor="#d8d8d8 [2732]" strokecolor="black [3213]" strokeweight="3pt"/>
+                  <v:rect id="Rectangle 13" o:spid="_x0000_s1034" style="position:absolute;left:998;width:41606;height:1645;rotation:-1336807fd;visibility:visible;mso-wrap-style:square;v-text-anchor:middle" o:gfxdata="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" fillcolor="#d8d8d8 [2732]" strokecolor="black [3213]" strokeweight="2.25pt"/>
                 </v:group>
-                <v:group id="Group 20" o:spid="_x0000_s1035" style="position:absolute;left:25203;top:13370;width:12751;height:19216" coordsize="12750,19216" o:gfxdata="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">
+                <v:group id="Group 20" o:spid="_x0000_s1035" style="position:absolute;left:25203;top:13370;width:12751;height:19216" coordsize="12750,19216" o:gfxdata="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">
                   <v:shapetype id="_x0000_t32" coordsize="21600,21600" o:spt="32" o:oned="t" path="m,l21600,21600e" filled="f">
                     <v:path arrowok="t" fillok="f" o:connecttype="none"/>
                     <o:lock v:ext="edit" shapetype="t"/>
                   </v:shapetype>
-                  <v:shape id="Straight Arrow Connector 9" o:spid="_x0000_s1036" type="#_x0000_t32" style="position:absolute;left:6531;width:6219;height:16929;visibility:visible;mso-wrap-style:square" o:connectortype="straight" o:gfxdata="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" strokecolor="black [3213]" strokeweight="1.5pt">
+                  <v:shape id="Straight Arrow Connector 9" o:spid="_x0000_s1036" type="#_x0000_t32" style="position:absolute;left:6531;width:6219;height:16929;visibility:visible;mso-wrap-style:square" o:connectortype="straight" o:gfxdata="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" strokecolor="black [3213]" strokeweight="1.5pt">
                     <v:stroke dashstyle="3 1" endarrow="open"/>
                   </v:shape>
-                  <v:shape id="Straight Arrow Connector 10" o:spid="_x0000_s1037" type="#_x0000_t32" style="position:absolute;top:76;width:6542;height:2549;flip:x;visibility:visible;mso-wrap-style:square" o:connectortype="straight" o:gfxdata="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" strokecolor="black [3213]" strokeweight="1.5pt">
+                  <v:shape id="Straight Arrow Connector 10" o:spid="_x0000_s1037" type="#_x0000_t32" style="position:absolute;top:76;width:6542;height:2549;flip:x;visibility:visible;mso-wrap-style:square" o:connectortype="straight" o:gfxdata="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" strokecolor="black [3213]" strokeweight="1.5pt">
                     <v:stroke dashstyle="3 1" endarrow="open"/>
                   </v:shape>
-                  <v:shape id="Straight Arrow Connector 11" o:spid="_x0000_s1038" type="#_x0000_t32" style="position:absolute;left:6531;top:153;width:0;height:19063;visibility:visible;mso-wrap-style:square" o:connectortype="straight" o:gfxdata="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" strokecolor="black [3213]" strokeweight="1.5pt">
+                  <v:shape id="Straight Arrow Connector 11" o:spid="_x0000_s1038" type="#_x0000_t32" style="position:absolute;left:6531;top:153;width:0;height:19063;visibility:visible;mso-wrap-style:square" o:connectortype="straight" o:gfxdata="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" strokecolor="black [3213]" strokeweight="1.5pt">
                     <v:stroke endarrow="open"/>
                   </v:shape>
                 </v:group>
@@ -1587,13 +1616,7 @@
                                         <w:rPr>
                                           <w:rFonts w:ascii="Cambria Math" w:hAnsi="Cambria Math"/>
                                         </w:rPr>
-                                        <m:t>P</m:t>
-                                      </m:r>
-                                      <m:r>
-                                        <w:rPr>
-                                          <w:rFonts w:ascii="Cambria Math" w:hAnsi="Cambria Math"/>
-                                        </w:rPr>
-                                        <m:t>ERPENDICULAR</m:t>
+                                        <m:t>PERPENDICULAR</m:t>
                                       </m:r>
                                     </m:sub>
                                   </m:sSub>
@@ -1623,12 +1646,12 @@
           </mc:Choice>
           <mc:Fallback>
             <w:pict>
-              <v:group id="Group 21" o:spid="_x0000_s1026" style="position:absolute;margin-left:62.4pt;margin-top:155.65pt;width:214.7pt;height:123.6pt;z-index:251683840;mso-width-relative:margin;mso-height-relative:margin" coordorigin="-6833,10459" coordsize="27268,15701" o:gfxdata="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">
+              <v:group w14:anchorId="2BACBE24" id="Group 21" o:spid="_x0000_s1026" style="position:absolute;margin-left:62.4pt;margin-top:155.65pt;width:214.7pt;height:123.6pt;z-index:251683840;mso-width-relative:margin;mso-height-relative:margin" coordorigin="-6833,10459" coordsize="27268,15701" o:gfxdata="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">
                 <v:shapetype id="_x0000_t202" coordsize="21600,21600" o:spt="202" path="m,l,21600r21600,l21600,xe">
                   <v:stroke joinstyle="miter"/>
                   <v:path gradientshapeok="t" o:connecttype="rect"/>
                 </v:shapetype>
-                <v:shape id="Text Box 16" o:spid="_x0000_s1027" type="#_x0000_t202" style="position:absolute;left:-6833;top:10459;width:9484;height:3798;visibility:visible;mso-wrap-style:square;v-text-anchor:top" o:gfxdata="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" filled="f" stroked="f" strokeweight=".5pt">
+                <v:shape id="Text Box 16" o:spid="_x0000_s1027" type="#_x0000_t202" style="position:absolute;left:-6833;top:10459;width:9484;height:3798;visibility:visible;mso-wrap-style:square;v-text-anchor:top" o:gfxdata="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" filled="f" stroked="f" strokeweight=".5pt">
                   <v:textbox>
                     <w:txbxContent>
                       <w:p>
@@ -1673,7 +1696,7 @@
                     </w:txbxContent>
                   </v:textbox>
                 </v:shape>
-                <v:shape id="Text Box 17" o:spid="_x0000_s1028" type="#_x0000_t202" style="position:absolute;left:1159;top:22473;width:4861;height:3688;visibility:visible;mso-wrap-style:square;v-text-anchor:top" o:gfxdata="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" filled="f" stroked="f" strokeweight=".5pt">
+                <v:shape id="Text Box 17" o:spid="_x0000_s1028" type="#_x0000_t202" style="position:absolute;left:1159;top:22473;width:4861;height:3688;visibility:visible;mso-wrap-style:square;v-text-anchor:top" o:gfxdata="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" filled="f" stroked="f" strokeweight=".5pt">
                   <v:textbox>
                     <w:txbxContent>
                       <w:p>
@@ -1719,7 +1742,7 @@
                     </w:txbxContent>
                   </v:textbox>
                 </v:shape>
-                <v:shape id="Text Box 18" o:spid="_x0000_s1029" type="#_x0000_t202" style="position:absolute;left:8661;top:20686;width:11773;height:3782;visibility:visible;mso-wrap-style:square;v-text-anchor:top" o:gfxdata="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" filled="f" stroked="f" strokeweight=".5pt">
+                <v:shape id="Text Box 18" o:spid="_x0000_s1029" type="#_x0000_t202" style="position:absolute;left:8661;top:20686;width:11773;height:3782;visibility:visible;mso-wrap-style:square;v-text-anchor:top" o:gfxdata="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" filled="f" stroked="f" strokeweight=".5pt">
                   <v:textbox>
                     <w:txbxContent>
                       <w:p>
@@ -1754,13 +1777,7 @@
                                   <w:rPr>
                                     <w:rFonts w:ascii="Cambria Math" w:hAnsi="Cambria Math"/>
                                   </w:rPr>
-                                  <m:t>P</m:t>
-                                </m:r>
-                                <m:r>
-                                  <w:rPr>
-                                    <w:rFonts w:ascii="Cambria Math" w:hAnsi="Cambria Math"/>
-                                  </w:rPr>
-                                  <m:t>ERPENDICULAR</m:t>
+                                  <m:t>PERPENDICULAR</m:t>
                                 </m:r>
                               </m:sub>
                             </m:sSub>
@@ -1867,7 +1884,7 @@
           </mc:Choice>
           <mc:Fallback>
             <w:pict>
-              <v:shape id="Text Box 28" o:spid="_x0000_s1030" type="#_x0000_t202" style="position:absolute;margin-left:147.95pt;margin-top:196.1pt;width:38.25pt;height:29pt;z-index:251692032;visibility:visible;mso-wrap-style:square;mso-wrap-distance-left:9pt;mso-wrap-distance-top:0;mso-wrap-distance-right:9pt;mso-wrap-distance-bottom:0;mso-position-horizontal:absolute;mso-position-horizontal-relative:text;mso-position-vertical:absolute;mso-position-vertical-relative:text;v-text-anchor:top" o:gfxdata="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" filled="f" stroked="f" strokeweight=".5pt">
+              <v:shape w14:anchorId="54433E3C" id="Text Box 28" o:spid="_x0000_s1030" type="#_x0000_t202" style="position:absolute;margin-left:147.95pt;margin-top:196.1pt;width:38.25pt;height:29pt;z-index:251692032;visibility:visible;mso-wrap-style:square;mso-wrap-distance-left:9pt;mso-wrap-distance-top:0;mso-wrap-distance-right:9pt;mso-wrap-distance-bottom:0;mso-position-horizontal:absolute;mso-position-horizontal-relative:text;mso-position-vertical:absolute;mso-position-vertical-relative:text;v-text-anchor:top" o:gfxdata="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" filled="f" stroked="f" strokeweight=".5pt">
                 <v:textbox>
                   <w:txbxContent>
                     <w:p>
@@ -1991,7 +2008,7 @@
           </mc:Choice>
           <mc:Fallback>
             <w:pict>
-              <v:shape id="Text Box 26" o:spid="_x0000_s1031" type="#_x0000_t202" style="position:absolute;margin-left:28.95pt;margin-top:224.8pt;width:38.25pt;height:29pt;z-index:251687936;visibility:visible;mso-wrap-style:square;mso-wrap-distance-left:9pt;mso-wrap-distance-top:0;mso-wrap-distance-right:9pt;mso-wrap-distance-bottom:0;mso-position-horizontal:absolute;mso-position-horizontal-relative:text;mso-position-vertical:absolute;mso-position-vertical-relative:text;v-text-anchor:top" o:gfxdata="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" filled="f" stroked="f" strokeweight=".5pt">
+              <v:shape w14:anchorId="411F95E9" id="Text Box 26" o:spid="_x0000_s1031" type="#_x0000_t202" style="position:absolute;margin-left:28.95pt;margin-top:224.8pt;width:38.25pt;height:29pt;z-index:251687936;visibility:visible;mso-wrap-style:square;mso-wrap-distance-left:9pt;mso-wrap-distance-top:0;mso-wrap-distance-right:9pt;mso-wrap-distance-bottom:0;mso-position-horizontal:absolute;mso-position-horizontal-relative:text;mso-position-vertical:absolute;mso-position-vertical-relative:text;v-text-anchor:top" o:gfxdata="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" filled="f" stroked="f" strokeweight=".5pt">
                 <v:textbox>
                   <w:txbxContent>
                     <w:p>
@@ -2098,7 +2115,7 @@
           </mc:Choice>
           <mc:Fallback>
             <w:pict>
-              <v:shape id="Arc 27" o:spid="_x0000_s1026" style="position:absolute;margin-left:122.15pt;margin-top:124.65pt;width:66pt;height:87.75pt;rotation:90;z-index:251689984;visibility:visible;mso-wrap-style:square;mso-width-percent:0;mso-height-percent:0;mso-wrap-distance-left:9pt;mso-wrap-distance-top:0;mso-wrap-distance-right:9pt;mso-wrap-distance-bottom:0;mso-position-horizontal:absolute;mso-position-horizontal-relative:text;mso-position-vertical:absolute;mso-position-vertical-relative:text;mso-width-percent:0;mso-height-percent:0;mso-width-relative:margin;mso-height-relative:margin;v-text-anchor:middle" coordsize="838284,1114190" o:gfxdata="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" path="m820469,396405nsc832282,448524,838284,502662,838284,557095r-419142,l820469,396405xem820469,396405nfc832282,448524,838284,502662,838284,557095e" filled="f" strokecolor="black [3213]">
+              <v:shape w14:anchorId="33DFCF67" id="Arc 27" o:spid="_x0000_s1026" style="position:absolute;margin-left:122.15pt;margin-top:124.65pt;width:66pt;height:87.75pt;rotation:90;z-index:251689984;visibility:visible;mso-wrap-style:square;mso-width-percent:0;mso-height-percent:0;mso-wrap-distance-left:9pt;mso-wrap-distance-top:0;mso-wrap-distance-right:9pt;mso-wrap-distance-bottom:0;mso-position-horizontal:absolute;mso-position-horizontal-relative:text;mso-position-vertical:absolute;mso-position-vertical-relative:text;mso-width-percent:0;mso-height-percent:0;mso-width-relative:margin;mso-height-relative:margin;v-text-anchor:middle" coordsize="838284,1114190" o:gfxdata="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" path="m820469,396405nsc832282,448524,838284,502662,838284,557095r-419142,l820469,396405xem820469,396405nfc832282,448524,838284,502662,838284,557095e" filled="f" strokecolor="black [3213]">
                 <v:path arrowok="t" o:connecttype="custom" o:connectlocs="820469,396405;838284,557095" o:connectangles="0,0"/>
               </v:shape>
             </w:pict>
@@ -2180,7 +2197,7 @@
           </mc:Choice>
           <mc:Fallback>
             <w:pict>
-              <v:shape id="Arc 25" o:spid="_x0000_s1026" style="position:absolute;margin-left:-67.95pt;margin-top:192.55pt;width:121.95pt;height:109.25pt;z-index:251685888;visibility:visible;mso-wrap-style:square;mso-width-percent:0;mso-height-percent:0;mso-wrap-distance-left:9pt;mso-wrap-distance-top:0;mso-wrap-distance-right:9pt;mso-wrap-distance-bottom:0;mso-position-horizontal:absolute;mso-position-horizontal-relative:text;mso-position-vertical:absolute;mso-position-vertical-relative:text;mso-width-percent:0;mso-height-percent:0;mso-width-relative:margin;mso-height-relative:margin;v-text-anchor:middle" coordsize="1548724,1387588" o:gfxdata="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" path="m1481339,410723nsc1525763,499786,1548724,596242,1548724,693794r-774362,l1481339,410723xem1481339,410723nfc1525763,499786,1548724,596242,1548724,693794e" filled="f" strokecolor="black [3213]">
+              <v:shape w14:anchorId="39A74CEE" id="Arc 25" o:spid="_x0000_s1026" style="position:absolute;margin-left:-67.95pt;margin-top:192.55pt;width:121.95pt;height:109.25pt;z-index:251685888;visibility:visible;mso-wrap-style:square;mso-width-percent:0;mso-height-percent:0;mso-wrap-distance-left:9pt;mso-wrap-distance-top:0;mso-wrap-distance-right:9pt;mso-wrap-distance-bottom:0;mso-position-horizontal:absolute;mso-position-horizontal-relative:text;mso-position-vertical:absolute;mso-position-vertical-relative:text;mso-width-percent:0;mso-height-percent:0;mso-width-relative:margin;mso-height-relative:margin;v-text-anchor:middle" coordsize="1548724,1387588" o:gfxdata="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" path="m1481339,410723nsc1525763,499786,1548724,596242,1548724,693794r-774362,l1481339,410723xem1481339,410723nfc1525763,499786,1548724,596242,1548724,693794e" filled="f" strokecolor="black [3213]">
                 <v:path arrowok="t" o:connecttype="custom" o:connectlocs="1481339,410723;1548724,693794" o:connectangles="0,0"/>
               </v:shape>
             </w:pict>
@@ -2199,7 +2216,7 @@
 </file>
 
 <file path=word/styles.xml><?xml version="1.0" encoding="utf-8"?>
-<w:styles xmlns:mc="http://schemas.openxmlformats.org/markup-compatibility/2006" xmlns:r="http://schemas.openxmlformats.org/officeDocument/2006/relationships" xmlns:w="http://schemas.openxmlformats.org/wordprocessingml/2006/main" xmlns:w14="http://schemas.microsoft.com/office/word/2010/wordml" mc:Ignorable="w14">
+<w:styles xmlns:mc="http://schemas.openxmlformats.org/markup-compatibility/2006" xmlns:r="http://schemas.openxmlformats.org/officeDocument/2006/relationships" xmlns:w="http://schemas.openxmlformats.org/wordprocessingml/2006/main" xmlns:w14="http://schemas.microsoft.com/office/word/2010/wordml" xmlns:w15="http://schemas.microsoft.com/office/word/2012/wordml" xmlns:w16se="http://schemas.microsoft.com/office/word/2015/wordml/symex" mc:Ignorable="w14 w15 w16se">
   <w:docDefaults>
     <w:rPrDefault>
       <w:rPr>
@@ -2215,374 +2232,378 @@
       </w:pPr>
     </w:pPrDefault>
   </w:docDefaults>
-  <w:latentStyles w:defLockedState="0" w:defUIPriority="99" w:defSemiHidden="1" w:defUnhideWhenUsed="1" w:defQFormat="0" w:count="267">
-    <w:lsdException w:name="Normal" w:semiHidden="0" w:uiPriority="0" w:unhideWhenUsed="0" w:qFormat="1"/>
-    <w:lsdException w:name="heading 1" w:semiHidden="0" w:uiPriority="9" w:unhideWhenUsed="0" w:qFormat="1"/>
-    <w:lsdException w:name="heading 2" w:uiPriority="9" w:qFormat="1"/>
-    <w:lsdException w:name="heading 3" w:uiPriority="9" w:qFormat="1"/>
-    <w:lsdException w:name="heading 4" w:uiPriority="9" w:qFormat="1"/>
-    <w:lsdException w:name="heading 5" w:uiPriority="9" w:qFormat="1"/>
-    <w:lsdException w:name="heading 6" w:uiPriority="9" w:qFormat="1"/>
-    <w:lsdException w:name="heading 7" w:uiPriority="9" w:qFormat="1"/>
-    <w:lsdException w:name="heading 8" w:uiPriority="9" w:qFormat="1"/>
-    <w:lsdException w:name="heading 9" w:uiPriority="9" w:qFormat="1"/>
-    <w:lsdException w:name="toc 1" w:uiPriority="39"/>
-    <w:lsdException w:name="toc 2" w:uiPriority="39"/>
-    <w:lsdException w:name="toc 3" w:uiPriority="39"/>
-    <w:lsdException w:name="toc 4" w:uiPriority="39"/>
-    <w:lsdException w:name="toc 5" w:uiPriority="39"/>
-    <w:lsdException w:name="toc 6" w:uiPriority="39"/>
-    <w:lsdException w:name="toc 7" w:uiPriority="39"/>
-    <w:lsdException w:name="toc 8" w:uiPriority="39"/>
-    <w:lsdException w:name="toc 9" w:uiPriority="39"/>
-    <w:lsdException w:name="caption" w:uiPriority="35" w:qFormat="1"/>
-    <w:lsdException w:name="Title" w:semiHidden="0" w:uiPriority="10" w:unhideWhenUsed="0" w:qFormat="1"/>
-    <w:lsdException w:name="Default Paragraph Font" w:uiPriority="1"/>
-    <w:lsdException w:name="Subtitle" w:semiHidden="0" w:uiPriority="11" w:unhideWhenUsed="0" w:qFormat="1"/>
-    <w:lsdException w:name="Strong" w:semiHidden="0" w:uiPriority="22" w:unhideWhenUsed="0" w:qFormat="1"/>
-    <w:lsdException w:name="Emphasis" w:semiHidden="0" w:uiPriority="20" w:unhideWhenUsed="0" w:qFormat="1"/>
-    <w:lsdException w:name="Table Grid" w:semiHidden="0" w:uiPriority="59" w:unhideWhenUsed="0"/>
-    <w:lsdException w:name="Placeholder Text" w:unhideWhenUsed="0"/>
-    <w:lsdException w:name="No Spacing" w:semiHidden="0" w:uiPriority="1" w:unhideWhenUsed="0" w:qFormat="1"/>
-    <w:lsdException w:name="Light Shading" w:semiHidden="0" w:uiPriority="60" w:unhideWhenUsed="0"/>
-    <w:lsdException w:name="Light List" w:semiHidden="0" w:uiPriority="61" w:unhideWhenUsed="0"/>
-    <w:lsdException w:name="Light Grid" w:semiHidden="0" w:uiPriority="62" w:unhideWhenUsed="0"/>
-    <w:lsdException w:name="Medium Shading 1" w:semiHidden="0" w:uiPriority="63" w:unhideWhenUsed="0"/>
-    <w:lsdException w:name="Medium Shading 2" w:semiHidden="0" w:uiPriority="64" w:unhideWhenUsed="0"/>
-    <w:lsdException w:name="Medium List 1" w:semiHidden="0" w:uiPriority="65" w:unhideWhenUsed="0"/>
-    <w:lsdException w:name="Medium List 2" w:semiHidden="0" w:uiPriority="66" w:unhideWhenUsed="0"/>
-    <w:lsdException w:name="Medium Grid 1" w:semiHidden="0" w:uiPriority="67" w:unhideWhenUsed="0"/>
-    <w:lsdException w:name="Medium Grid 2" w:semiHidden="0" w:uiPriority="68" w:unhideWhenUsed="0"/>
-    <w:lsdException w:name="Medium Grid 3" w:semiHidden="0" w:uiPriority="69" w:unhideWhenUsed="0"/>
-    <w:lsdException w:name="Dark List" w:semiHidden="0" w:uiPriority="70" w:unhideWhenUsed="0"/>
-    <w:lsdException w:name="Colorful Shading" w:semiHidden="0" w:uiPriority="71" w:unhideWhenUsed="0"/>
-    <w:lsdException w:name="Colorful List" w:semiHidden="0" w:uiPriority="72" w:unhideWhenUsed="0"/>
-    <w:lsdException w:name="Colorful Grid" w:semiHidden="0" w:uiPriority="73" w:unhideWhenUsed="0"/>
-    <w:lsdException w:name="Light Shading Accent 1" w:semiHidden="0" w:uiPriority="60" w:unhideWhenUsed="0"/>
-    <w:lsdException w:name="Light List Accent 1" w:semiHidden="0" w:uiPriority="61" w:unhideWhenUsed="0"/>
-    <w:lsdException w:name="Light Grid Accent 1" w:semiHidden="0" w:uiPriority="62" w:unhideWhenUsed="0"/>
-    <w:lsdException w:name="Medium Shading 1 Accent 1" w:semiHidden="0" w:uiPriority="63" w:unhideWhenUsed="0"/>
-    <w:lsdException w:name="Medium Shading 2 Accent 1" w:semiHidden="0" w:uiPriority="64" w:unhideWhenUsed="0"/>
-    <w:lsdException w:name="Medium List 1 Accent 1" w:semiHidden="0" w:uiPriority="65" w:unhideWhenUsed="0"/>
-    <w:lsdException w:name="Revision" w:unhideWhenUsed="0"/>
-    <w:lsdException w:name="List Paragraph" w:semiHidden="0" w:uiPriority="34" w:unhideWhenUsed="0" w:qFormat="1"/>
-    <w:lsdException w:name="Quote" w:semiHidden="0" w:uiPriority="29" w:unhideWhenUsed="0" w:qFormat="1"/>
-    <w:lsdException w:name="Intense Quote" w:semiHidden="0" w:uiPriority="30" w:unhideWhenUsed="0" w:qFormat="1"/>
-    <w:lsdException w:name="Medium List 2 Accent 1" w:semiHidden="0" w:uiPriority="66" w:unhideWhenUsed="0"/>
-    <w:lsdException w:name="Medium Grid 1 Accent 1" w:semiHidden="0" w:uiPriority="67" w:unhideWhenUsed="0"/>
-    <w:lsdException w:name="Medium Grid 2 Accent 1" w:semiHidden="0" w:uiPriority="68" w:unhideWhenUsed="0"/>
-    <w:lsdException w:name="Medium Grid 3 Accent 1" w:semiHidden="0" w:uiPriority="69" w:unhideWhenUsed="0"/>
-    <w:lsdException w:name="Dark List Accent 1" w:semiHidden="0" w:uiPriority="70" w:unhideWhenUsed="0"/>
-    <w:lsdException w:name="Colorful Shading Accent 1" w:semiHidden="0" w:uiPriority="71" w:unhideWhenUsed="0"/>
-    <w:lsdException w:name="Colorful List Accent 1" w:semiHidden="0" w:uiPriority="72" w:unhideWhenUsed="0"/>
-    <w:lsdException w:name="Colorful Grid Accent 1" w:semiHidden="0" w:uiPriority="73" w:unhideWhenUsed="0"/>
-    <w:lsdException w:name="Light Shading Accent 2" w:semiHidden="0" w:uiPriority="60" w:unhideWhenUsed="0"/>
-    <w:lsdException w:name="Light List Accent 2" w:semiHidden="0" w:uiPriority="61" w:unhideWhenUsed="0"/>
-    <w:lsdException w:name="Light Grid Accent 2" w:semiHidden="0" w:uiPriority="62" w:unhideWhenUsed="0"/>
-    <w:lsdException w:name="Medium Shading 1 Accent 2" w:semiHidden="0" w:uiPriority="63" w:unhideWhenUsed="0"/>
-    <w:lsdException w:name="Medium Shading 2 Accent 2" w:semiHidden="0" w:uiPriority="64" w:unhideWhenUsed="0"/>
-    <w:lsdException w:name="Medium List 1 Accent 2" w:semiHidden="0" w:uiPriority="65" w:unhideWhenUsed="0"/>
-    <w:lsdException w:name="Medium List 2 Accent 2" w:semiHidden="0" w:uiPriority="66" w:unhideWhenUsed="0"/>
-    <w:lsdException w:name="Medium Grid 1 Accent 2" w:semiHidden="0" w:uiPriority="67" w:unhideWhenUsed="0"/>
-    <w:lsdException w:name="Medium Grid 2 Accent 2" w:semiHidden="0" w:uiPriority="68" w:unhideWhenUsed="0"/>
-    <w:lsdException w:name="Medium Grid 3 Accent 2" w:semiHidden="0" w:uiPriority="69" w:unhideWhenUsed="0"/>
-    <w:lsdException w:name="Dark List Accent 2" w:semiHidden="0" w:uiPriority="70" w:unhideWhenUsed="0"/>
-    <w:lsdException w:name="Colorful Shading Accent 2" w:semiHidden="0" w:uiPriority="71" w:unhideWhenUsed="0"/>
-    <w:lsdException w:name="Colorful List Accent 2" w:semiHidden="0" w:uiPriority="72" w:unhideWhenUsed="0"/>
-    <w:lsdException w:name="Colorful Grid Accent 2" w:semiHidden="0" w:uiPriority="73" w:unhideWhenUsed="0"/>
-    <w:lsdException w:name="Light Shading Accent 3" w:semiHidden="0" w:uiPriority="60" w:unhideWhenUsed="0"/>
-    <w:lsdException w:name="Light List Accent 3" w:semiHidden="0" w:uiPriority="61" w:unhideWhenUsed="0"/>
-    <w:lsdException w:name="Light Grid Accent 3" w:semiHidden="0" w:uiPriority="62" w:unhideWhenUsed="0"/>
-    <w:lsdException w:name="Medium Shading 1 Accent 3" w:semiHidden="0" w:uiPriority="63" w:unhideWhenUsed="0"/>
-    <w:lsdException w:name="Medium Shading 2 Accent 3" w:semiHidden="0" w:uiPriority="64" w:unhideWhenUsed="0"/>
-    <w:lsdException w:name="Medium List 1 Accent 3" w:semiHidden="0" w:uiPriority="65" w:unhideWhenUsed="0"/>
-    <w:lsdException w:name="Medium List 2 Accent 3" w:semiHidden="0" w:uiPriority="66" w:unhideWhenUsed="0"/>
-    <w:lsdException w:name="Medium Grid 1 Accent 3" w:semiHidden="0" w:uiPriority="67" w:unhideWhenUsed="0"/>
-    <w:lsdException w:name="Medium Grid 2 Accent 3" w:semiHidden="0" w:uiPriority="68" w:unhideWhenUsed="0"/>
-    <w:lsdException w:name="Medium Grid 3 Accent 3" w:semiHidden="0" w:uiPriority="69" w:unhideWhenUsed="0"/>
-    <w:lsdException w:name="Dark List Accent 3" w:semiHidden="0" w:uiPriority="70" w:unhideWhenUsed="0"/>
-    <w:lsdException w:name="Colorful Shading Accent 3" w:semiHidden="0" w:uiPriority="71" w:unhideWhenUsed="0"/>
-    <w:lsdException w:name="Colorful List Accent 3" w:semiHidden="0" w:uiPriority="72" w:unhideWhenUsed="0"/>
-    <w:lsdException w:name="Colorful Grid Accent 3" w:semiHidden="0" w:uiPriority="73" w:unhideWhenUsed="0"/>
-    <w:lsdException w:name="Light Shading Accent 4" w:semiHidden="0" w:uiPriority="60" w:unhideWhenUsed="0"/>
-    <w:lsdException w:name="Light List Accent 4" w:semiHidden="0" w:uiPriority="61" w:unhideWhenUsed="0"/>
-    <w:lsdException w:name="Light Grid Accent 4" w:semiHidden="0" w:uiPriority="62" w:unhideWhenUsed="0"/>
-    <w:lsdException w:name="Medium Shading 1 Accent 4" w:semiHidden="0" w:uiPriority="63" w:unhideWhenUsed="0"/>
-    <w:lsdException w:name="Medium Shading 2 Accent 4" w:semiHidden="0" w:uiPriority="64" w:unhideWhenUsed="0"/>
-    <w:lsdException w:name="Medium List 1 Accent 4" w:semiHidden="0" w:uiPriority="65" w:unhideWhenUsed="0"/>
-    <w:lsdException w:name="Medium List 2 Accent 4" w:semiHidden="0" w:uiPriority="66" w:unhideWhenUsed="0"/>
-    <w:lsdException w:name="Medium Grid 1 Accent 4" w:semiHidden="0" w:uiPriority="67" w:unhideWhenUsed="0"/>
-    <w:lsdException w:name="Medium Grid 2 Accent 4" w:semiHidden="0" w:uiPriority="68" w:unhideWhenUsed="0"/>
-    <w:lsdException w:name="Medium Grid 3 Accent 4" w:semiHidden="0" w:uiPriority="69" w:unhideWhenUsed="0"/>
-    <w:lsdException w:name="Dark List Accent 4" w:semiHidden="0" w:uiPriority="70" w:unhideWhenUsed="0"/>
-    <w:lsdException w:name="Colorful Shading Accent 4" w:semiHidden="0" w:uiPriority="71" w:unhideWhenUsed="0"/>
-    <w:lsdException w:name="Colorful List Accent 4" w:semiHidden="0" w:uiPriority="72" w:unhideWhenUsed="0"/>
-    <w:lsdException w:name="Colorful Grid Accent 4" w:semiHidden="0" w:uiPriority="73" w:unhideWhenUsed="0"/>
-    <w:lsdException w:name="Light Shading Accent 5" w:semiHidden="0" w:uiPriority="60" w:unhideWhenUsed="0"/>
-    <w:lsdException w:name="Light List Accent 5" w:semiHidden="0" w:uiPriority="61" w:unhideWhenUsed="0"/>
-    <w:lsdException w:name="Light Grid Accent 5" w:semiHidden="0" w:uiPriority="62" w:unhideWhenUsed="0"/>
-    <w:lsdException w:name="Medium Shading 1 Accent 5" w:semiHidden="0" w:uiPriority="63" w:unhideWhenUsed="0"/>
-    <w:lsdException w:name="Medium Shading 2 Accent 5" w:semiHidden="0" w:uiPriority="64" w:unhideWhenUsed="0"/>
-    <w:lsdException w:name="Medium List 1 Accent 5" w:semiHidden="0" w:uiPriority="65" w:unhideWhenUsed="0"/>
-    <w:lsdException w:name="Medium List 2 Accent 5" w:semiHidden="0" w:uiPriority="66" w:unhideWhenUsed="0"/>
-    <w:lsdException w:name="Medium Grid 1 Accent 5" w:semiHidden="0" w:uiPriority="67" w:unhideWhenUsed="0"/>
-    <w:lsdException w:name="Medium Grid 2 Accent 5" w:semiHidden="0" w:uiPriority="68" w:unhideWhenUsed="0"/>
-    <w:lsdException w:name="Medium Grid 3 Accent 5" w:semiHidden="0" w:uiPriority="69" w:unhideWhenUsed="0"/>
-    <w:lsdException w:name="Dark List Accent 5" w:semiHidden="0" w:uiPriority="70" w:unhideWhenUsed="0"/>
-    <w:lsdException w:name="Colorful Shading Accent 5" w:semiHidden="0" w:uiPriority="71" w:unhideWhenUsed="0"/>
-    <w:lsdException w:name="Colorful List Accent 5" w:semiHidden="0" w:uiPriority="72" w:unhideWhenUsed="0"/>
-    <w:lsdException w:name="Colorful Grid Accent 5" w:semiHidden="0" w:uiPriority="73" w:unhideWhenUsed="0"/>
-    <w:lsdException w:name="Light Shading Accent 6" w:semiHidden="0" w:uiPriority="60" w:unhideWhenUsed="0"/>
-    <w:lsdException w:name="Light List Accent 6" w:semiHidden="0" w:uiPriority="61" w:unhideWhenUsed="0"/>
-    <w:lsdException w:name="Light Grid Accent 6" w:semiHidden="0" w:uiPriority="62" w:unhideWhenUsed="0"/>
-    <w:lsdException w:name="Medium Shading 1 Accent 6" w:semiHidden="0" w:uiPriority="63" w:unhideWhenUsed="0"/>
-    <w:lsdException w:name="Medium Shading 2 Accent 6" w:semiHidden="0" w:uiPriority="64" w:unhideWhenUsed="0"/>
-    <w:lsdException w:name="Medium List 1 Accent 6" w:semiHidden="0" w:uiPriority="65" w:unhideWhenUsed="0"/>
-    <w:lsdException w:name="Medium List 2 Accent 6" w:semiHidden="0" w:uiPriority="66" w:unhideWhenUsed="0"/>
-    <w:lsdException w:name="Medium Grid 1 Accent 6" w:semiHidden="0" w:uiPriority="67" w:unhideWhenUsed="0"/>
-    <w:lsdException w:name="Medium Grid 2 Accent 6" w:semiHidden="0" w:uiPriority="68" w:unhideWhenUsed="0"/>
-    <w:lsdException w:name="Medium Grid 3 Accent 6" w:semiHidden="0" w:uiPriority="69" w:unhideWhenUsed="0"/>
-    <w:lsdException w:name="Dark List Accent 6" w:semiHidden="0" w:uiPriority="70" w:unhideWhenUsed="0"/>
-    <w:lsdException w:name="Colorful Shading Accent 6" w:semiHidden="0" w:uiPriority="71" w:unhideWhenUsed="0"/>
-    <w:lsdException w:name="Colorful List Accent 6" w:semiHidden="0" w:uiPriority="72" w:unhideWhenUsed="0"/>
-    <w:lsdException w:name="Colorful Grid Accent 6" w:semiHidden="0" w:uiPriority="73" w:unhideWhenUsed="0"/>
-    <w:lsdException w:name="Subtle Emphasis" w:semiHidden="0" w:uiPriority="19" w:unhideWhenUsed="0" w:qFormat="1"/>
-    <w:lsdException w:name="Intense Emphasis" w:semiHidden="0" w:uiPriority="21" w:unhideWhenUsed="0" w:qFormat="1"/>
-    <w:lsdException w:name="Subtle Reference" w:semiHidden="0" w:uiPriority="31" w:unhideWhenUsed="0" w:qFormat="1"/>
-    <w:lsdException w:name="Intense Reference" w:semiHidden="0" w:uiPriority="32" w:unhideWhenUsed="0" w:qFormat="1"/>
-    <w:lsdException w:name="Book Title" w:semiHidden="0" w:uiPriority="33" w:unhideWhenUsed="0" w:qFormat="1"/>
-    <w:lsdException w:name="Bibliography" w:uiPriority="37"/>
-    <w:lsdException w:name="TOC Heading" w:uiPriority="39" w:qFormat="1"/>
-  </w:latentStyles>
-  <w:style w:type="paragraph" w:default="1" w:styleId="Normal">
-    <w:name w:val="Normal"/>
-    <w:qFormat/>
-  </w:style>
-  <w:style w:type="character" w:default="1" w:styleId="DefaultParagraphFont">
-    <w:name w:val="Default Paragraph Font"/>
-    <w:uiPriority w:val="1"/>
-    <w:semiHidden/>
-    <w:unhideWhenUsed/>
-  </w:style>
-  <w:style w:type="table" w:default="1" w:styleId="TableNormal">
-    <w:name w:val="Normal Table"/>
-    <w:uiPriority w:val="99"/>
-    <w:semiHidden/>
-    <w:unhideWhenUsed/>
-    <w:tblPr>
-      <w:tblInd w:w="0" w:type="dxa"/>
-      <w:tblCellMar>
-        <w:top w:w="0" w:type="dxa"/>
-        <w:left w:w="108" w:type="dxa"/>
-        <w:bottom w:w="0" w:type="dxa"/>
-        <w:right w:w="108" w:type="dxa"/>
-      </w:tblCellMar>
-    </w:tblPr>
-  </w:style>
-  <w:style w:type="numbering" w:default="1" w:styleId="NoList">
-    <w:name w:val="No List"/>
-    <w:uiPriority w:val="99"/>
-    <w:semiHidden/>
-    <w:unhideWhenUsed/>
-  </w:style>
-  <w:style w:type="paragraph" w:styleId="BalloonText">
-    <w:name w:val="Balloon Text"/>
-    <w:basedOn w:val="Normal"/>
-    <w:link w:val="BalloonTextChar"/>
-    <w:uiPriority w:val="99"/>
-    <w:semiHidden/>
-    <w:unhideWhenUsed/>
-    <w:rsid w:val="007C49D6"/>
-    <w:pPr>
-      <w:spacing w:after="0" w:line="240" w:lineRule="auto"/>
-    </w:pPr>
-    <w:rPr>
-      <w:rFonts w:ascii="Tahoma" w:hAnsi="Tahoma" w:cs="Tahoma"/>
-      <w:sz w:val="16"/>
-      <w:szCs w:val="16"/>
-    </w:rPr>
-  </w:style>
-  <w:style w:type="character" w:customStyle="1" w:styleId="BalloonTextChar">
-    <w:name w:val="Balloon Text Char"/>
-    <w:basedOn w:val="DefaultParagraphFont"/>
-    <w:link w:val="BalloonText"/>
-    <w:uiPriority w:val="99"/>
-    <w:semiHidden/>
-    <w:rsid w:val="007C49D6"/>
-    <w:rPr>
-      <w:rFonts w:ascii="Tahoma" w:hAnsi="Tahoma" w:cs="Tahoma"/>
-      <w:sz w:val="16"/>
-      <w:szCs w:val="16"/>
-    </w:rPr>
-  </w:style>
-  <w:style w:type="character" w:styleId="PlaceholderText">
-    <w:name w:val="Placeholder Text"/>
-    <w:basedOn w:val="DefaultParagraphFont"/>
-    <w:uiPriority w:val="99"/>
-    <w:semiHidden/>
-    <w:rsid w:val="001F2EDD"/>
-    <w:rPr>
-      <w:color w:val="808080"/>
-    </w:rPr>
-  </w:style>
-</w:styles>
-</file>
-
-<file path=word/stylesWithEffects.xml><?xml version="1.0" encoding="utf-8"?>
-<w:styles xmlns:wpc="http://schemas.microsoft.com/office/word/2010/wordprocessingCanvas" xmlns:mc="http://schemas.openxmlformats.org/markup-compatibility/2006" xmlns:o="urn:schemas-microsoft-com:office:office" xmlns:r="http://schemas.openxmlformats.org/officeDocument/2006/relationships" xmlns:m="http://schemas.openxmlformats.org/officeDocument/2006/math" xmlns:v="urn:schemas-microsoft-com:vml" xmlns:wp14="http://schemas.microsoft.com/office/word/2010/wordprocessingDrawing" xmlns:wp="http://schemas.openxmlformats.org/drawingml/2006/wordprocessingDrawing" xmlns:w10="urn:schemas-microsoft-com:office:word" xmlns:w="http://schemas.openxmlformats.org/wordprocessingml/2006/main" xmlns:w14="http://schemas.microsoft.com/office/word/2010/wordml" xmlns:wpg="http://schemas.microsoft.com/office/word/2010/wordprocessingGroup" xmlns:wpi="http://schemas.microsoft.com/office/word/2010/wordprocessingInk" xmlns:wne="http://schemas.microsoft.com/office/word/2006/wordml" xmlns:wps="http://schemas.microsoft.com/office/word/2010/wordprocessingShape" mc:Ignorable="w14 wp14">
-  <w:docDefaults>
-    <w:rPrDefault>
-      <w:rPr>
-        <w:rFonts w:asciiTheme="minorHAnsi" w:eastAsiaTheme="minorHAnsi" w:hAnsiTheme="minorHAnsi" w:cstheme="minorBidi"/>
-        <w:sz w:val="22"/>
-        <w:szCs w:val="22"/>
-        <w:lang w:val="en-US" w:eastAsia="en-US" w:bidi="ar-SA"/>
-      </w:rPr>
-    </w:rPrDefault>
-    <w:pPrDefault>
-      <w:pPr>
-        <w:spacing w:after="200" w:line="276" w:lineRule="auto"/>
-      </w:pPr>
-    </w:pPrDefault>
-  </w:docDefaults>
-  <w:latentStyles w:defLockedState="0" w:defUIPriority="99" w:defSemiHidden="1" w:defUnhideWhenUsed="1" w:defQFormat="0" w:count="267">
-    <w:lsdException w:name="Normal" w:semiHidden="0" w:uiPriority="0" w:unhideWhenUsed="0" w:qFormat="1"/>
-    <w:lsdException w:name="heading 1" w:semiHidden="0" w:uiPriority="9" w:unhideWhenUsed="0" w:qFormat="1"/>
-    <w:lsdException w:name="heading 2" w:uiPriority="9" w:qFormat="1"/>
-    <w:lsdException w:name="heading 3" w:uiPriority="9" w:qFormat="1"/>
-    <w:lsdException w:name="heading 4" w:uiPriority="9" w:qFormat="1"/>
-    <w:lsdException w:name="heading 5" w:uiPriority="9" w:qFormat="1"/>
-    <w:lsdException w:name="heading 6" w:uiPriority="9" w:qFormat="1"/>
-    <w:lsdException w:name="heading 7" w:uiPriority="9" w:qFormat="1"/>
-    <w:lsdException w:name="heading 8" w:uiPriority="9" w:qFormat="1"/>
-    <w:lsdException w:name="heading 9" w:uiPriority="9" w:qFormat="1"/>
-    <w:lsdException w:name="toc 1" w:uiPriority="39"/>
-    <w:lsdException w:name="toc 2" w:uiPriority="39"/>
-    <w:lsdException w:name="toc 3" w:uiPriority="39"/>
-    <w:lsdException w:name="toc 4" w:uiPriority="39"/>
-    <w:lsdException w:name="toc 5" w:uiPriority="39"/>
-    <w:lsdException w:name="toc 6" w:uiPriority="39"/>
-    <w:lsdException w:name="toc 7" w:uiPriority="39"/>
-    <w:lsdException w:name="toc 8" w:uiPriority="39"/>
-    <w:lsdException w:name="toc 9" w:uiPriority="39"/>
-    <w:lsdException w:name="caption" w:uiPriority="35" w:qFormat="1"/>
-    <w:lsdException w:name="Title" w:semiHidden="0" w:uiPriority="10" w:unhideWhenUsed="0" w:qFormat="1"/>
-    <w:lsdException w:name="Default Paragraph Font" w:uiPriority="1"/>
-    <w:lsdException w:name="Subtitle" w:semiHidden="0" w:uiPriority="11" w:unhideWhenUsed="0" w:qFormat="1"/>
-    <w:lsdException w:name="Strong" w:semiHidden="0" w:uiPriority="22" w:unhideWhenUsed="0" w:qFormat="1"/>
-    <w:lsdException w:name="Emphasis" w:semiHidden="0" w:uiPriority="20" w:unhideWhenUsed="0" w:qFormat="1"/>
-    <w:lsdException w:name="Table Grid" w:semiHidden="0" w:uiPriority="59" w:unhideWhenUsed="0"/>
-    <w:lsdException w:name="Placeholder Text" w:unhideWhenUsed="0"/>
-    <w:lsdException w:name="No Spacing" w:semiHidden="0" w:uiPriority="1" w:unhideWhenUsed="0" w:qFormat="1"/>
-    <w:lsdException w:name="Light Shading" w:semiHidden="0" w:uiPriority="60" w:unhideWhenUsed="0"/>
-    <w:lsdException w:name="Light List" w:semiHidden="0" w:uiPriority="61" w:unhideWhenUsed="0"/>
-    <w:lsdException w:name="Light Grid" w:semiHidden="0" w:uiPriority="62" w:unhideWhenUsed="0"/>
-    <w:lsdException w:name="Medium Shading 1" w:semiHidden="0" w:uiPriority="63" w:unhideWhenUsed="0"/>
-    <w:lsdException w:name="Medium Shading 2" w:semiHidden="0" w:uiPriority="64" w:unhideWhenUsed="0"/>
-    <w:lsdException w:name="Medium List 1" w:semiHidden="0" w:uiPriority="65" w:unhideWhenUsed="0"/>
-    <w:lsdException w:name="Medium List 2" w:semiHidden="0" w:uiPriority="66" w:unhideWhenUsed="0"/>
-    <w:lsdException w:name="Medium Grid 1" w:semiHidden="0" w:uiPriority="67" w:unhideWhenUsed="0"/>
-    <w:lsdException w:name="Medium Grid 2" w:semiHidden="0" w:uiPriority="68" w:unhideWhenUsed="0"/>
-    <w:lsdException w:name="Medium Grid 3" w:semiHidden="0" w:uiPriority="69" w:unhideWhenUsed="0"/>
-    <w:lsdException w:name="Dark List" w:semiHidden="0" w:uiPriority="70" w:unhideWhenUsed="0"/>
-    <w:lsdException w:name="Colorful Shading" w:semiHidden="0" w:uiPriority="71" w:unhideWhenUsed="0"/>
-    <w:lsdException w:name="Colorful List" w:semiHidden="0" w:uiPriority="72" w:unhideWhenUsed="0"/>
-    <w:lsdException w:name="Colorful Grid" w:semiHidden="0" w:uiPriority="73" w:unhideWhenUsed="0"/>
-    <w:lsdException w:name="Light Shading Accent 1" w:semiHidden="0" w:uiPriority="60" w:unhideWhenUsed="0"/>
-    <w:lsdException w:name="Light List Accent 1" w:semiHidden="0" w:uiPriority="61" w:unhideWhenUsed="0"/>
-    <w:lsdException w:name="Light Grid Accent 1" w:semiHidden="0" w:uiPriority="62" w:unhideWhenUsed="0"/>
-    <w:lsdException w:name="Medium Shading 1 Accent 1" w:semiHidden="0" w:uiPriority="63" w:unhideWhenUsed="0"/>
-    <w:lsdException w:name="Medium Shading 2 Accent 1" w:semiHidden="0" w:uiPriority="64" w:unhideWhenUsed="0"/>
-    <w:lsdException w:name="Medium List 1 Accent 1" w:semiHidden="0" w:uiPriority="65" w:unhideWhenUsed="0"/>
-    <w:lsdException w:name="Revision" w:unhideWhenUsed="0"/>
-    <w:lsdException w:name="List Paragraph" w:semiHidden="0" w:uiPriority="34" w:unhideWhenUsed="0" w:qFormat="1"/>
-    <w:lsdException w:name="Quote" w:semiHidden="0" w:uiPriority="29" w:unhideWhenUsed="0" w:qFormat="1"/>
-    <w:lsdException w:name="Intense Quote" w:semiHidden="0" w:uiPriority="30" w:unhideWhenUsed="0" w:qFormat="1"/>
-    <w:lsdException w:name="Medium List 2 Accent 1" w:semiHidden="0" w:uiPriority="66" w:unhideWhenUsed="0"/>
-    <w:lsdException w:name="Medium Grid 1 Accent 1" w:semiHidden="0" w:uiPriority="67" w:unhideWhenUsed="0"/>
-    <w:lsdException w:name="Medium Grid 2 Accent 1" w:semiHidden="0" w:uiPriority="68" w:unhideWhenUsed="0"/>
-    <w:lsdException w:name="Medium Grid 3 Accent 1" w:semiHidden="0" w:uiPriority="69" w:unhideWhenUsed="0"/>
-    <w:lsdException w:name="Dark List Accent 1" w:semiHidden="0" w:uiPriority="70" w:unhideWhenUsed="0"/>
-    <w:lsdException w:name="Colorful Shading Accent 1" w:semiHidden="0" w:uiPriority="71" w:unhideWhenUsed="0"/>
-    <w:lsdException w:name="Colorful List Accent 1" w:semiHidden="0" w:uiPriority="72" w:unhideWhenUsed="0"/>
-    <w:lsdException w:name="Colorful Grid Accent 1" w:semiHidden="0" w:uiPriority="73" w:unhideWhenUsed="0"/>
-    <w:lsdException w:name="Light Shading Accent 2" w:semiHidden="0" w:uiPriority="60" w:unhideWhenUsed="0"/>
-    <w:lsdException w:name="Light List Accent 2" w:semiHidden="0" w:uiPriority="61" w:unhideWhenUsed="0"/>
-    <w:lsdException w:name="Light Grid Accent 2" w:semiHidden="0" w:uiPriority="62" w:unhideWhenUsed="0"/>
-    <w:lsdException w:name="Medium Shading 1 Accent 2" w:semiHidden="0" w:uiPriority="63" w:unhideWhenUsed="0"/>
-    <w:lsdException w:name="Medium Shading 2 Accent 2" w:semiHidden="0" w:uiPriority="64" w:unhideWhenUsed="0"/>
-    <w:lsdException w:name="Medium List 1 Accent 2" w:semiHidden="0" w:uiPriority="65" w:unhideWhenUsed="0"/>
-    <w:lsdException w:name="Medium List 2 Accent 2" w:semiHidden="0" w:uiPriority="66" w:unhideWhenUsed="0"/>
-    <w:lsdException w:name="Medium Grid 1 Accent 2" w:semiHidden="0" w:uiPriority="67" w:unhideWhenUsed="0"/>
-    <w:lsdException w:name="Medium Grid 2 Accent 2" w:semiHidden="0" w:uiPriority="68" w:unhideWhenUsed="0"/>
-    <w:lsdException w:name="Medium Grid 3 Accent 2" w:semiHidden="0" w:uiPriority="69" w:unhideWhenUsed="0"/>
-    <w:lsdException w:name="Dark List Accent 2" w:semiHidden="0" w:uiPriority="70" w:unhideWhenUsed="0"/>
-    <w:lsdException w:name="Colorful Shading Accent 2" w:semiHidden="0" w:uiPriority="71" w:unhideWhenUsed="0"/>
-    <w:lsdException w:name="Colorful List Accent 2" w:semiHidden="0" w:uiPriority="72" w:unhideWhenUsed="0"/>
-    <w:lsdException w:name="Colorful Grid Accent 2" w:semiHidden="0" w:uiPriority="73" w:unhideWhenUsed="0"/>
-    <w:lsdException w:name="Light Shading Accent 3" w:semiHidden="0" w:uiPriority="60" w:unhideWhenUsed="0"/>
-    <w:lsdException w:name="Light List Accent 3" w:semiHidden="0" w:uiPriority="61" w:unhideWhenUsed="0"/>
-    <w:lsdException w:name="Light Grid Accent 3" w:semiHidden="0" w:uiPriority="62" w:unhideWhenUsed="0"/>
-    <w:lsdException w:name="Medium Shading 1 Accent 3" w:semiHidden="0" w:uiPriority="63" w:unhideWhenUsed="0"/>
-    <w:lsdException w:name="Medium Shading 2 Accent 3" w:semiHidden="0" w:uiPriority="64" w:unhideWhenUsed="0"/>
-    <w:lsdException w:name="Medium List 1 Accent 3" w:semiHidden="0" w:uiPriority="65" w:unhideWhenUsed="0"/>
-    <w:lsdException w:name="Medium List 2 Accent 3" w:semiHidden="0" w:uiPriority="66" w:unhideWhenUsed="0"/>
-    <w:lsdException w:name="Medium Grid 1 Accent 3" w:semiHidden="0" w:uiPriority="67" w:unhideWhenUsed="0"/>
-    <w:lsdException w:name="Medium Grid 2 Accent 3" w:semiHidden="0" w:uiPriority="68" w:unhideWhenUsed="0"/>
-    <w:lsdException w:name="Medium Grid 3 Accent 3" w:semiHidden="0" w:uiPriority="69" w:unhideWhenUsed="0"/>
-    <w:lsdException w:name="Dark List Accent 3" w:semiHidden="0" w:uiPriority="70" w:unhideWhenUsed="0"/>
-    <w:lsdException w:name="Colorful Shading Accent 3" w:semiHidden="0" w:uiPriority="71" w:unhideWhenUsed="0"/>
-    <w:lsdException w:name="Colorful List Accent 3" w:semiHidden="0" w:uiPriority="72" w:unhideWhenUsed="0"/>
-    <w:lsdException w:name="Colorful Grid Accent 3" w:semiHidden="0" w:uiPriority="73" w:unhideWhenUsed="0"/>
-    <w:lsdException w:name="Light Shading Accent 4" w:semiHidden="0" w:uiPriority="60" w:unhideWhenUsed="0"/>
-    <w:lsdException w:name="Light List Accent 4" w:semiHidden="0" w:uiPriority="61" w:unhideWhenUsed="0"/>
-    <w:lsdException w:name="Light Grid Accent 4" w:semiHidden="0" w:uiPriority="62" w:unhideWhenUsed="0"/>
-    <w:lsdException w:name="Medium Shading 1 Accent 4" w:semiHidden="0" w:uiPriority="63" w:unhideWhenUsed="0"/>
-    <w:lsdException w:name="Medium Shading 2 Accent 4" w:semiHidden="0" w:uiPriority="64" w:unhideWhenUsed="0"/>
-    <w:lsdException w:name="Medium List 1 Accent 4" w:semiHidden="0" w:uiPriority="65" w:unhideWhenUsed="0"/>
-    <w:lsdException w:name="Medium List 2 Accent 4" w:semiHidden="0" w:uiPriority="66" w:unhideWhenUsed="0"/>
-    <w:lsdException w:name="Medium Grid 1 Accent 4" w:semiHidden="0" w:uiPriority="67" w:unhideWhenUsed="0"/>
-    <w:lsdException w:name="Medium Grid 2 Accent 4" w:semiHidden="0" w:uiPriority="68" w:unhideWhenUsed="0"/>
-    <w:lsdException w:name="Medium Grid 3 Accent 4" w:semiHidden="0" w:uiPriority="69" w:unhideWhenUsed="0"/>
-    <w:lsdException w:name="Dark List Accent 4" w:semiHidden="0" w:uiPriority="70" w:unhideWhenUsed="0"/>
-    <w:lsdException w:name="Colorful Shading Accent 4" w:semiHidden="0" w:uiPriority="71" w:unhideWhenUsed="0"/>
-    <w:lsdException w:name="Colorful List Accent 4" w:semiHidden="0" w:uiPriority="72" w:unhideWhenUsed="0"/>
-    <w:lsdException w:name="Colorful Grid Accent 4" w:semiHidden="0" w:uiPriority="73" w:unhideWhenUsed="0"/>
-    <w:lsdException w:name="Light Shading Accent 5" w:semiHidden="0" w:uiPriority="60" w:unhideWhenUsed="0"/>
-    <w:lsdException w:name="Light List Accent 5" w:semiHidden="0" w:uiPriority="61" w:unhideWhenUsed="0"/>
-    <w:lsdException w:name="Light Grid Accent 5" w:semiHidden="0" w:uiPriority="62" w:unhideWhenUsed="0"/>
-    <w:lsdException w:name="Medium Shading 1 Accent 5" w:semiHidden="0" w:uiPriority="63" w:unhideWhenUsed="0"/>
-    <w:lsdException w:name="Medium Shading 2 Accent 5" w:semiHidden="0" w:uiPriority="64" w:unhideWhenUsed="0"/>
-    <w:lsdException w:name="Medium List 1 Accent 5" w:semiHidden="0" w:uiPriority="65" w:unhideWhenUsed="0"/>
-    <w:lsdException w:name="Medium List 2 Accent 5" w:semiHidden="0" w:uiPriority="66" w:unhideWhenUsed="0"/>
-    <w:lsdException w:name="Medium Grid 1 Accent 5" w:semiHidden="0" w:uiPriority="67" w:unhideWhenUsed="0"/>
-    <w:lsdException w:name="Medium Grid 2 Accent 5" w:semiHidden="0" w:uiPriority="68" w:unhideWhenUsed="0"/>
-    <w:lsdException w:name="Medium Grid 3 Accent 5" w:semiHidden="0" w:uiPriority="69" w:unhideWhenUsed="0"/>
-    <w:lsdException w:name="Dark List Accent 5" w:semiHidden="0" w:uiPriority="70" w:unhideWhenUsed="0"/>
-    <w:lsdException w:name="Colorful Shading Accent 5" w:semiHidden="0" w:uiPriority="71" w:unhideWhenUsed="0"/>
-    <w:lsdException w:name="Colorful List Accent 5" w:semiHidden="0" w:uiPriority="72" w:unhideWhenUsed="0"/>
-    <w:lsdException w:name="Colorful Grid Accent 5" w:semiHidden="0" w:uiPriority="73" w:unhideWhenUsed="0"/>
-    <w:lsdException w:name="Light Shading Accent 6" w:semiHidden="0" w:uiPriority="60" w:unhideWhenUsed="0"/>
-    <w:lsdException w:name="Light List Accent 6" w:semiHidden="0" w:uiPriority="61" w:unhideWhenUsed="0"/>
-    <w:lsdException w:name="Light Grid Accent 6" w:semiHidden="0" w:uiPriority="62" w:unhideWhenUsed="0"/>
-    <w:lsdException w:name="Medium Shading 1 Accent 6" w:semiHidden="0" w:uiPriority="63" w:unhideWhenUsed="0"/>
-    <w:lsdException w:name="Medium Shading 2 Accent 6" w:semiHidden="0" w:uiPriority="64" w:unhideWhenUsed="0"/>
-    <w:lsdException w:name="Medium List 1 Accent 6" w:semiHidden="0" w:uiPriority="65" w:unhideWhenUsed="0"/>
-    <w:lsdException w:name="Medium List 2 Accent 6" w:semiHidden="0" w:uiPriority="66" w:unhideWhenUsed="0"/>
-    <w:lsdException w:name="Medium Grid 1 Accent 6" w:semiHidden="0" w:uiPriority="67" w:unhideWhenUsed="0"/>
-    <w:lsdException w:name="Medium Grid 2 Accent 6" w:semiHidden="0" w:uiPriority="68" w:unhideWhenUsed="0"/>
-    <w:lsdException w:name="Medium Grid 3 Accent 6" w:semiHidden="0" w:uiPriority="69" w:unhideWhenUsed="0"/>
-    <w:lsdException w:name="Dark List Accent 6" w:semiHidden="0" w:uiPriority="70" w:unhideWhenUsed="0"/>
-    <w:lsdException w:name="Colorful Shading Accent 6" w:semiHidden="0" w:uiPriority="71" w:unhideWhenUsed="0"/>
-    <w:lsdException w:name="Colorful List Accent 6" w:semiHidden="0" w:uiPriority="72" w:unhideWhenUsed="0"/>
-    <w:lsdException w:name="Colorful Grid Accent 6" w:semiHidden="0" w:uiPriority="73" w:unhideWhenUsed="0"/>
-    <w:lsdException w:name="Subtle Emphasis" w:semiHidden="0" w:uiPriority="19" w:unhideWhenUsed="0" w:qFormat="1"/>
-    <w:lsdException w:name="Intense Emphasis" w:semiHidden="0" w:uiPriority="21" w:unhideWhenUsed="0" w:qFormat="1"/>
-    <w:lsdException w:name="Subtle Reference" w:semiHidden="0" w:uiPriority="31" w:unhideWhenUsed="0" w:qFormat="1"/>
-    <w:lsdException w:name="Intense Reference" w:semiHidden="0" w:uiPriority="32" w:unhideWhenUsed="0" w:qFormat="1"/>
-    <w:lsdException w:name="Book Title" w:semiHidden="0" w:uiPriority="33" w:unhideWhenUsed="0" w:qFormat="1"/>
-    <w:lsdException w:name="Bibliography" w:uiPriority="37"/>
-    <w:lsdException w:name="TOC Heading" w:uiPriority="39" w:qFormat="1"/>
+  <w:latentStyles w:defLockedState="0" w:defUIPriority="99" w:defSemiHidden="0" w:defUnhideWhenUsed="0" w:defQFormat="0" w:count="371">
+    <w:lsdException w:name="Normal" w:uiPriority="0" w:qFormat="1"/>
+    <w:lsdException w:name="heading 1" w:uiPriority="9" w:qFormat="1"/>
+    <w:lsdException w:name="heading 2" w:semiHidden="1" w:uiPriority="9" w:unhideWhenUsed="1" w:qFormat="1"/>
+    <w:lsdException w:name="heading 3" w:semiHidden="1" w:uiPriority="9" w:unhideWhenUsed="1" w:qFormat="1"/>
+    <w:lsdException w:name="heading 4" w:semiHidden="1" w:uiPriority="9" w:unhideWhenUsed="1" w:qFormat="1"/>
+    <w:lsdException w:name="heading 5" w:semiHidden="1" w:uiPriority="9" w:unhideWhenUsed="1" w:qFormat="1"/>
+    <w:lsdException w:name="heading 6" w:semiHidden="1" w:uiPriority="9" w:unhideWhenUsed="1" w:qFormat="1"/>
+    <w:lsdException w:name="heading 7" w:semiHidden="1" w:uiPriority="9" w:unhideWhenUsed="1" w:qFormat="1"/>
+    <w:lsdException w:name="heading 8" w:semiHidden="1" w:uiPriority="9" w:unhideWhenUsed="1" w:qFormat="1"/>
+    <w:lsdException w:name="heading 9" w:semiHidden="1" w:uiPriority="9" w:unhideWhenUsed="1" w:qFormat="1"/>
+    <w:lsdException w:name="index 1" w:semiHidden="1" w:unhideWhenUsed="1"/>
+    <w:lsdException w:name="index 2" w:semiHidden="1" w:unhideWhenUsed="1"/>
+    <w:lsdException w:name="index 3" w:semiHidden="1" w:unhideWhenUsed="1"/>
+    <w:lsdException w:name="index 4" w:semiHidden="1" w:unhideWhenUsed="1"/>
+    <w:lsdException w:name="index 5" w:semiHidden="1" w:unhideWhenUsed="1"/>
+    <w:lsdException w:name="index 6" w:semiHidden="1" w:unhideWhenUsed="1"/>
+    <w:lsdException w:name="index 7" w:semiHidden="1" w:unhideWhenUsed="1"/>
+    <w:lsdException w:name="index 8" w:semiHidden="1" w:unhideWhenUsed="1"/>
+    <w:lsdException w:name="index 9" w:semiHidden="1" w:unhideWhenUsed="1"/>
+    <w:lsdException w:name="toc 1" w:semiHidden="1" w:uiPriority="39" w:unhideWhenUsed="1"/>
+    <w:lsdException w:name="toc 2" w:semiHidden="1" w:uiPriority="39" w:unhideWhenUsed="1"/>
+    <w:lsdException w:name="toc 3" w:semiHidden="1" w:uiPriority="39" w:unhideWhenUsed="1"/>
+    <w:lsdException w:name="toc 4" w:semiHidden="1" w:uiPriority="39" w:unhideWhenUsed="1"/>
+    <w:lsdException w:name="toc 5" w:semiHidden="1" w:uiPriority="39" w:unhideWhenUsed="1"/>
+    <w:lsdException w:name="toc 6" w:semiHidden="1" w:uiPriority="39" w:unhideWhenUsed="1"/>
+    <w:lsdException w:name="toc 7" w:semiHidden="1" w:uiPriority="39" w:unhideWhenUsed="1"/>
+    <w:lsdException w:name="toc 8" w:semiHidden="1" w:uiPriority="39" w:unhideWhenUsed="1"/>
+    <w:lsdException w:name="toc 9" w:semiHidden="1" w:uiPriority="39" w:unhideWhenUsed="1"/>
+    <w:lsdException w:name="Normal Indent" w:semiHidden="1" w:unhideWhenUsed="1"/>
+    <w:lsdException w:name="footnote text" w:semiHidden="1" w:unhideWhenUsed="1"/>
+    <w:lsdException w:name="annotation text" w:semiHidden="1" w:unhideWhenUsed="1"/>
+    <w:lsdException w:name="header" w:semiHidden="1" w:unhideWhenUsed="1"/>
+    <w:lsdException w:name="footer" w:semiHidden="1" w:unhideWhenUsed="1"/>
+    <w:lsdException w:name="index heading" w:semiHidden="1" w:unhideWhenUsed="1"/>
+    <w:lsdException w:name="caption" w:semiHidden="1" w:uiPriority="35" w:unhideWhenUsed="1" w:qFormat="1"/>
+    <w:lsdException w:name="table of figures" w:semiHidden="1" w:unhideWhenUsed="1"/>
+    <w:lsdException w:name="envelope address" w:semiHidden="1" w:unhideWhenUsed="1"/>
+    <w:lsdException w:name="envelope return" w:semiHidden="1" w:unhideWhenUsed="1"/>
+    <w:lsdException w:name="footnote reference" w:semiHidden="1" w:unhideWhenUsed="1"/>
+    <w:lsdException w:name="annotation reference" w:semiHidden="1" w:unhideWhenUsed="1"/>
+    <w:lsdException w:name="line number" w:semiHidden="1" w:unhideWhenUsed="1"/>
+    <w:lsdException w:name="page number" w:semiHidden="1" w:unhideWhenUsed="1"/>
+    <w:lsdException w:name="endnote reference" w:semiHidden="1" w:unhideWhenUsed="1"/>
+    <w:lsdException w:name="endnote text" w:semiHidden="1" w:unhideWhenUsed="1"/>
+    <w:lsdException w:name="table of authorities" w:semiHidden="1" w:unhideWhenUsed="1"/>
+    <w:lsdException w:name="macro" w:semiHidden="1" w:unhideWhenUsed="1"/>
+    <w:lsdException w:name="toa heading" w:semiHidden="1" w:unhideWhenUsed="1"/>
+    <w:lsdException w:name="List" w:semiHidden="1" w:unhideWhenUsed="1"/>
+    <w:lsdException w:name="List Bullet" w:semiHidden="1" w:unhideWhenUsed="1"/>
+    <w:lsdException w:name="List Number" w:semiHidden="1" w:unhideWhenUsed="1"/>
+    <w:lsdException w:name="List 2" w:semiHidden="1" w:unhideWhenUsed="1"/>
+    <w:lsdException w:name="List 3" w:semiHidden="1" w:unhideWhenUsed="1"/>
+    <w:lsdException w:name="List 4" w:semiHidden="1" w:unhideWhenUsed="1"/>
+    <w:lsdException w:name="List 5" w:semiHidden="1" w:unhideWhenUsed="1"/>
+    <w:lsdException w:name="List Bullet 2" w:semiHidden="1" w:unhideWhenUsed="1"/>
+    <w:lsdException w:name="List Bullet 3" w:semiHidden="1" w:unhideWhenUsed="1"/>
+    <w:lsdException w:name="List Bullet 4" w:semiHidden="1" w:unhideWhenUsed="1"/>
+    <w:lsdException w:name="List Bullet 5" w:semiHidden="1" w:unhideWhenUsed="1"/>
+    <w:lsdException w:name="List Number 2" w:semiHidden="1" w:unhideWhenUsed="1"/>
+    <w:lsdException w:name="List Number 3" w:semiHidden="1" w:unhideWhenUsed="1"/>
+    <w:lsdException w:name="List Number 4" w:semiHidden="1" w:unhideWhenUsed="1"/>
+    <w:lsdException w:name="List Number 5" w:semiHidden="1" w:unhideWhenUsed="1"/>
+    <w:lsdException w:name="Title" w:uiPriority="10" w:qFormat="1"/>
+    <w:lsdException w:name="Closing" w:semiHidden="1" w:unhideWhenUsed="1"/>
+    <w:lsdException w:name="Signature" w:semiHidden="1" w:unhideWhenUsed="1"/>
+    <w:lsdException w:name="Default Paragraph Font" w:semiHidden="1" w:uiPriority="1" w:unhideWhenUsed="1"/>
+    <w:lsdException w:name="Body Text" w:semiHidden="1" w:unhideWhenUsed="1"/>
+    <w:lsdException w:name="Body Text Indent" w:semiHidden="1" w:unhideWhenUsed="1"/>
+    <w:lsdException w:name="List Continue" w:semiHidden="1" w:unhideWhenUsed="1"/>
+    <w:lsdException w:name="List Continue 2" w:semiHidden="1" w:unhideWhenUsed="1"/>
+    <w:lsdException w:name="List Continue 3" w:semiHidden="1" w:unhideWhenUsed="1"/>
+    <w:lsdException w:name="List Continue 4" w:semiHidden="1" w:unhideWhenUsed="1"/>
+    <w:lsdException w:name="List Continue 5" w:semiHidden="1" w:unhideWhenUsed="1"/>
+    <w:lsdException w:name="Message Header" w:semiHidden="1" w:unhideWhenUsed="1"/>
+    <w:lsdException w:name="Subtitle" w:uiPriority="11" w:qFormat="1"/>
+    <w:lsdException w:name="Salutation" w:semiHidden="1" w:unhideWhenUsed="1"/>
+    <w:lsdException w:name="Date" w:semiHidden="1" w:unhideWhenUsed="1"/>
+    <w:lsdException w:name="Body Text First Indent" w:semiHidden="1" w:unhideWhenUsed="1"/>
+    <w:lsdException w:name="Body Text First Indent 2" w:semiHidden="1" w:unhideWhenUsed="1"/>
+    <w:lsdException w:name="Note Heading" w:semiHidden="1" w:unhideWhenUsed="1"/>
+    <w:lsdException w:name="Body Text 2" w:semiHidden="1" w:unhideWhenUsed="1"/>
+    <w:lsdException w:name="Body Text 3" w:semiHidden="1" w:unhideWhenUsed="1"/>
+    <w:lsdException w:name="Body Text Indent 2" w:semiHidden="1" w:unhideWhenUsed="1"/>
+    <w:lsdException w:name="Body Text Indent 3" w:semiHidden="1" w:unhideWhenUsed="1"/>
+    <w:lsdException w:name="Block Text" w:semiHidden="1" w:unhideWhenUsed="1"/>
+    <w:lsdException w:name="Hyperlink" w:semiHidden="1" w:unhideWhenUsed="1"/>
+    <w:lsdException w:name="FollowedHyperlink" w:semiHidden="1" w:unhideWhenUsed="1"/>
+    <w:lsdException w:name="Strong" w:uiPriority="22" w:qFormat="1"/>
+    <w:lsdException w:name="Emphasis" w:uiPriority="20" w:qFormat="1"/>
+    <w:lsdException w:name="Document Map" w:semiHidden="1" w:unhideWhenUsed="1"/>
+    <w:lsdException w:name="Plain Text" w:semiHidden="1" w:unhideWhenUsed="1"/>
+    <w:lsdException w:name="E-mail Signature" w:semiHidden="1" w:unhideWhenUsed="1"/>
+    <w:lsdException w:name="HTML Top of Form" w:semiHidden="1" w:unhideWhenUsed="1"/>
+    <w:lsdException w:name="HTML Bottom of Form" w:semiHidden="1" w:unhideWhenUsed="1"/>
+    <w:lsdException w:name="Normal (Web)" w:semiHidden="1" w:unhideWhenUsed="1"/>
+    <w:lsdException w:name="HTML Acronym" w:semiHidden="1" w:unhideWhenUsed="1"/>
+    <w:lsdException w:name="HTML Address" w:semiHidden="1" w:unhideWhenUsed="1"/>
+    <w:lsdException w:name="HTML Cite" w:semiHidden="1" w:unhideWhenUsed="1"/>
+    <w:lsdException w:name="HTML Code" w:semiHidden="1" w:unhideWhenUsed="1"/>
+    <w:lsdException w:name="HTML Definition" w:semiHidden="1" w:unhideWhenUsed="1"/>
+    <w:lsdException w:name="HTML Keyboard" w:semiHidden="1" w:unhideWhenUsed="1"/>
+    <w:lsdException w:name="HTML Preformatted" w:semiHidden="1" w:unhideWhenUsed="1"/>
+    <w:lsdException w:name="HTML Sample" w:semiHidden="1" w:unhideWhenUsed="1"/>
+    <w:lsdException w:name="HTML Typewriter" w:semiHidden="1" w:unhideWhenUsed="1"/>
+    <w:lsdException w:name="HTML Variable" w:semiHidden="1" w:unhideWhenUsed="1"/>
+    <w:lsdException w:name="Normal Table" w:semiHidden="1" w:unhideWhenUsed="1"/>
+    <w:lsdException w:name="annotation subject" w:semiHidden="1" w:unhideWhenUsed="1"/>
+    <w:lsdException w:name="No List" w:semiHidden="1" w:unhideWhenUsed="1"/>
+    <w:lsdException w:name="Outline List 1" w:semiHidden="1" w:unhideWhenUsed="1"/>
+    <w:lsdException w:name="Outline List 2" w:semiHidden="1" w:unhideWhenUsed="1"/>
+    <w:lsdException w:name="Outline List 3" w:semiHidden="1" w:unhideWhenUsed="1"/>
+    <w:lsdException w:name="Table Simple 1" w:semiHidden="1" w:unhideWhenUsed="1"/>
+    <w:lsdException w:name="Table Simple 2" w:semiHidden="1" w:unhideWhenUsed="1"/>
+    <w:lsdException w:name="Table Simple 3" w:semiHidden="1" w:unhideWhenUsed="1"/>
+    <w:lsdException w:name="Table Classic 1" w:semiHidden="1" w:unhideWhenUsed="1"/>
+    <w:lsdException w:name="Table Classic 2" w:semiHidden="1" w:unhideWhenUsed="1"/>
+    <w:lsdException w:name="Table Classic 3" w:semiHidden="1" w:unhideWhenUsed="1"/>
+    <w:lsdException w:name="Table Classic 4" w:semiHidden="1" w:unhideWhenUsed="1"/>
+    <w:lsdException w:name="Table Colorful 1" w:semiHidden="1" w:unhideWhenUsed="1"/>
+    <w:lsdException w:name="Table Colorful 2" w:semiHidden="1" w:unhideWhenUsed="1"/>
+    <w:lsdException w:name="Table Colorful 3" w:semiHidden="1" w:unhideWhenUsed="1"/>
+    <w:lsdException w:name="Table Columns 1" w:semiHidden="1" w:unhideWhenUsed="1"/>
+    <w:lsdException w:name="Table Columns 2" w:semiHidden="1" w:unhideWhenUsed="1"/>
+    <w:lsdException w:name="Table Columns 3" w:semiHidden="1" w:unhideWhenUsed="1"/>
+    <w:lsdException w:name="Table Columns 4" w:semiHidden="1" w:unhideWhenUsed="1"/>
+    <w:lsdException w:name="Table Columns 5" w:semiHidden="1" w:unhideWhenUsed="1"/>
+    <w:lsdException w:name="Table Grid 1" w:semiHidden="1" w:unhideWhenUsed="1"/>
+    <w:lsdException w:name="Table Grid 2" w:semiHidden="1" w:unhideWhenUsed="1"/>
+    <w:lsdException w:name="Table Grid 3" w:semiHidden="1" w:unhideWhenUsed="1"/>
+    <w:lsdException w:name="Table Grid 4" w:semiHidden="1" w:unhideWhenUsed="1"/>
+    <w:lsdException w:name="Table Grid 5" w:semiHidden="1" w:unhideWhenUsed="1"/>
+    <w:lsdException w:name="Table Grid 6" w:semiHidden="1" w:unhideWhenUsed="1"/>
+    <w:lsdException w:name="Table Grid 7" w:semiHidden="1" w:unhideWhenUsed="1"/>
+    <w:lsdException w:name="Table Grid 8" w:semiHidden="1" w:unhideWhenUsed="1"/>
+    <w:lsdException w:name="Table List 1" w:semiHidden="1" w:unhideWhenUsed="1"/>
+    <w:lsdException w:name="Table List 2" w:semiHidden="1" w:unhideWhenUsed="1"/>
+    <w:lsdException w:name="Table List 3" w:semiHidden="1" w:unhideWhenUsed="1"/>
+    <w:lsdException w:name="Table List 4" w:semiHidden="1" w:unhideWhenUsed="1"/>
+    <w:lsdException w:name="Table List 5" w:semiHidden="1" w:unhideWhenUsed="1"/>
+    <w:lsdException w:name="Table List 6" w:semiHidden="1" w:unhideWhenUsed="1"/>
+    <w:lsdException w:name="Table List 7" w:semiHidden="1" w:unhideWhenUsed="1"/>
+    <w:lsdException w:name="Table List 8" w:semiHidden="1" w:unhideWhenUsed="1"/>
+    <w:lsdException w:name="Table 3D effects 1" w:semiHidden="1" w:unhideWhenUsed="1"/>
+    <w:lsdException w:name="Table 3D effects 2" w:semiHidden="1" w:unhideWhenUsed="1"/>
+    <w:lsdException w:name="Table 3D effects 3" w:semiHidden="1" w:unhideWhenUsed="1"/>
+    <w:lsdException w:name="Table Contemporary" w:semiHidden="1" w:unhideWhenUsed="1"/>
+    <w:lsdException w:name="Table Elegant" w:semiHidden="1" w:unhideWhenUsed="1"/>
+    <w:lsdException w:name="Table Professional" w:semiHidden="1" w:unhideWhenUsed="1"/>
+    <w:lsdException w:name="Table Subtle 1" w:semiHidden="1" w:unhideWhenUsed="1"/>
+    <w:lsdException w:name="Table Subtle 2" w:semiHidden="1" w:unhideWhenUsed="1"/>
+    <w:lsdException w:name="Table Web 1" w:semiHidden="1" w:unhideWhenUsed="1"/>
+    <w:lsdException w:name="Table Web 2" w:semiHidden="1" w:unhideWhenUsed="1"/>
+    <w:lsdException w:name="Table Web 3" w:semiHidden="1" w:unhideWhenUsed="1"/>
+    <w:lsdException w:name="Balloon Text" w:semiHidden="1" w:unhideWhenUsed="1"/>
+    <w:lsdException w:name="Table Grid" w:uiPriority="59"/>
+    <w:lsdException w:name="Table Theme" w:semiHidden="1" w:unhideWhenUsed="1"/>
+    <w:lsdException w:name="Placeholder Text" w:semiHidden="1"/>
+    <w:lsdException w:name="No Spacing" w:uiPriority="1" w:qFormat="1"/>
+    <w:lsdException w:name="Light Shading" w:uiPriority="60"/>
+    <w:lsdException w:name="Light List" w:uiPriority="61"/>
+    <w:lsdException w:name="Light Grid" w:uiPriority="62"/>
+    <w:lsdException w:name="Medium Shading 1" w:uiPriority="63"/>
+    <w:lsdException w:name="Medium Shading 2" w:uiPriority="64"/>
+    <w:lsdException w:name="Medium List 1" w:uiPriority="65"/>
+    <w:lsdException w:name="Medium List 2" w:uiPriority="66"/>
+    <w:lsdException w:name="Medium Grid 1" w:uiPriority="67"/>
+    <w:lsdException w:name="Medium Grid 2" w:uiPriority="68"/>
+    <w:lsdException w:name="Medium Grid 3" w:uiPriority="69"/>
+    <w:lsdException w:name="Dark List" w:uiPriority="70"/>
+    <w:lsdException w:name="Colorful Shading" w:uiPriority="71"/>
+    <w:lsdException w:name="Colorful List" w:uiPriority="72"/>
+    <w:lsdException w:name="Colorful Grid" w:uiPriority="73"/>
+    <w:lsdException w:name="Light Shading Accent 1" w:uiPriority="60"/>
+    <w:lsdException w:name="Light List Accent 1" w:uiPriority="61"/>
+    <w:lsdException w:name="Light Grid Accent 1" w:uiPriority="62"/>
+    <w:lsdException w:name="Medium Shading 1 Accent 1" w:uiPriority="63"/>
+    <w:lsdException w:name="Medium Shading 2 Accent 1" w:uiPriority="64"/>
+    <w:lsdException w:name="Medium List 1 Accent 1" w:uiPriority="65"/>
+    <w:lsdException w:name="Revision" w:semiHidden="1"/>
+    <w:lsdException w:name="List Paragraph" w:uiPriority="34" w:qFormat="1"/>
+    <w:lsdException w:name="Quote" w:uiPriority="29" w:qFormat="1"/>
+    <w:lsdException w:name="Intense Quote" w:uiPriority="30" w:qFormat="1"/>
+    <w:lsdException w:name="Medium List 2 Accent 1" w:uiPriority="66"/>
+    <w:lsdException w:name="Medium Grid 1 Accent 1" w:uiPriority="67"/>
+    <w:lsdException w:name="Medium Grid 2 Accent 1" w:uiPriority="68"/>
+    <w:lsdException w:name="Medium Grid 3 Accent 1" w:uiPriority="69"/>
+    <w:lsdException w:name="Dark List Accent 1" w:uiPriority="70"/>
+    <w:lsdException w:name="Colorful Shading Accent 1" w:uiPriority="71"/>
+    <w:lsdException w:name="Colorful List Accent 1" w:uiPriority="72"/>
+    <w:lsdException w:name="Colorful Grid Accent 1" w:uiPriority="73"/>
+    <w:lsdException w:name="Light Shading Accent 2" w:uiPriority="60"/>
+    <w:lsdException w:name="Light List Accent 2" w:uiPriority="61"/>
+    <w:lsdException w:name="Light Grid Accent 2" w:uiPriority="62"/>
+    <w:lsdException w:name="Medium Shading 1 Accent 2" w:uiPriority="63"/>
+    <w:lsdException w:name="Medium Shading 2 Accent 2" w:uiPriority="64"/>
+    <w:lsdException w:name="Medium List 1 Accent 2" w:uiPriority="65"/>
+    <w:lsdException w:name="Medium List 2 Accent 2" w:uiPriority="66"/>
+    <w:lsdException w:name="Medium Grid 1 Accent 2" w:uiPriority="67"/>
+    <w:lsdException w:name="Medium Grid 2 Accent 2" w:uiPriority="68"/>
+    <w:lsdException w:name="Medium Grid 3 Accent 2" w:uiPriority="69"/>
+    <w:lsdException w:name="Dark List Accent 2" w:uiPriority="70"/>
+    <w:lsdException w:name="Colorful Shading Accent 2" w:uiPriority="71"/>
+    <w:lsdException w:name="Colorful List Accent 2" w:uiPriority="72"/>
+    <w:lsdException w:name="Colorful Grid Accent 2" w:uiPriority="73"/>
+    <w:lsdException w:name="Light Shading Accent 3" w:uiPriority="60"/>
+    <w:lsdException w:name="Light List Accent 3" w:uiPriority="61"/>
+    <w:lsdException w:name="Light Grid Accent 3" w:uiPriority="62"/>
+    <w:lsdException w:name="Medium Shading 1 Accent 3" w:uiPriority="63"/>
+    <w:lsdException w:name="Medium Shading 2 Accent 3" w:uiPriority="64"/>
+    <w:lsdException w:name="Medium List 1 Accent 3" w:uiPriority="65"/>
+    <w:lsdException w:name="Medium List 2 Accent 3" w:uiPriority="66"/>
+    <w:lsdException w:name="Medium Grid 1 Accent 3" w:uiPriority="67"/>
+    <w:lsdException w:name="Medium Grid 2 Accent 3" w:uiPriority="68"/>
+    <w:lsdException w:name="Medium Grid 3 Accent 3" w:uiPriority="69"/>
+    <w:lsdException w:name="Dark List Accent 3" w:uiPriority="70"/>
+    <w:lsdException w:name="Colorful Shading Accent 3" w:uiPriority="71"/>
+    <w:lsdException w:name="Colorful List Accent 3" w:uiPriority="72"/>
+    <w:lsdException w:name="Colorful Grid Accent 3" w:uiPriority="73"/>
+    <w:lsdException w:name="Light Shading Accent 4" w:uiPriority="60"/>
+    <w:lsdException w:name="Light List Accent 4" w:uiPriority="61"/>
+    <w:lsdException w:name="Light Grid Accent 4" w:uiPriority="62"/>
+    <w:lsdException w:name="Medium Shading 1 Accent 4" w:uiPriority="63"/>
+    <w:lsdException w:name="Medium Shading 2 Accent 4" w:uiPriority="64"/>
+    <w:lsdException w:name="Medium List 1 Accent 4" w:uiPriority="65"/>
+    <w:lsdException w:name="Medium List 2 Accent 4" w:uiPriority="66"/>
+    <w:lsdException w:name="Medium Grid 1 Accent 4" w:uiPriority="67"/>
+    <w:lsdException w:name="Medium Grid 2 Accent 4" w:uiPriority="68"/>
+    <w:lsdException w:name="Medium Grid 3 Accent 4" w:uiPriority="69"/>
+    <w:lsdException w:name="Dark List Accent 4" w:uiPriority="70"/>
+    <w:lsdException w:name="Colorful Shading Accent 4" w:uiPriority="71"/>
+    <w:lsdException w:name="Colorful List Accent 4" w:uiPriority="72"/>
+    <w:lsdException w:name="Colorful Grid Accent 4" w:uiPriority="73"/>
+    <w:lsdException w:name="Light Shading Accent 5" w:uiPriority="60"/>
+    <w:lsdException w:name="Light List Accent 5" w:uiPriority="61"/>
+    <w:lsdException w:name="Light Grid Accent 5" w:uiPriority="62"/>
+    <w:lsdException w:name="Medium Shading 1 Accent 5" w:uiPriority="63"/>
+    <w:lsdException w:name="Medium Shading 2 Accent 5" w:uiPriority="64"/>
+    <w:lsdException w:name="Medium List 1 Accent 5" w:uiPriority="65"/>
+    <w:lsdException w:name="Medium List 2 Accent 5" w:uiPriority="66"/>
+    <w:lsdException w:name="Medium Grid 1 Accent 5" w:uiPriority="67"/>
+    <w:lsdException w:name="Medium Grid 2 Accent 5" w:uiPriority="68"/>
+    <w:lsdException w:name="Medium Grid 3 Accent 5" w:uiPriority="69"/>
+    <w:lsdException w:name="Dark List Accent 5" w:uiPriority="70"/>
+    <w:lsdException w:name="Colorful Shading Accent 5" w:uiPriority="71"/>
+    <w:lsdException w:name="Colorful List Accent 5" w:uiPriority="72"/>
+    <w:lsdException w:name="Colorful Grid Accent 5" w:uiPriority="73"/>
+    <w:lsdException w:name="Light Shading Accent 6" w:uiPriority="60"/>
+    <w:lsdException w:name="Light List Accent 6" w:uiPriority="61"/>
+    <w:lsdException w:name="Light Grid Accent 6" w:uiPriority="62"/>
+    <w:lsdException w:name="Medium Shading 1 Accent 6" w:uiPriority="63"/>
+    <w:lsdException w:name="Medium Shading 2 Accent 6" w:uiPriority="64"/>
+    <w:lsdException w:name="Medium List 1 Accent 6" w:uiPriority="65"/>
+    <w:lsdException w:name="Medium List 2 Accent 6" w:uiPriority="66"/>
+    <w:lsdException w:name="Medium Grid 1 Accent 6" w:uiPriority="67"/>
+    <w:lsdException w:name="Medium Grid 2 Accent 6" w:uiPriority="68"/>
+    <w:lsdException w:name="Medium Grid 3 Accent 6" w:uiPriority="69"/>
+    <w:lsdException w:name="Dark List Accent 6" w:uiPriority="70"/>
+    <w:lsdException w:name="Colorful Shading Accent 6" w:uiPriority="71"/>
+    <w:lsdException w:name="Colorful List Accent 6" w:uiPriority="72"/>
+    <w:lsdException w:name="Colorful Grid Accent 6" w:uiPriority="73"/>
+    <w:lsdException w:name="Subtle Emphasis" w:uiPriority="19" w:qFormat="1"/>
+    <w:lsdException w:name="Intense Emphasis" w:uiPriority="21" w:qFormat="1"/>
+    <w:lsdException w:name="Subtle Reference" w:uiPriority="31" w:qFormat="1"/>
+    <w:lsdException w:name="Intense Reference" w:uiPriority="32" w:qFormat="1"/>
+    <w:lsdException w:name="Book Title" w:uiPriority="33" w:qFormat="1"/>
+    <w:lsdException w:name="Bibliography" w:semiHidden="1" w:uiPriority="37" w:unhideWhenUsed="1"/>
+    <w:lsdException w:name="TOC Heading" w:semiHidden="1" w:uiPriority="39" w:unhideWhenUsed="1" w:qFormat="1"/>
+    <w:lsdException w:name="Plain Table 1" w:uiPriority="41"/>
+    <w:lsdException w:name="Plain Table 2" w:uiPriority="42"/>
+    <w:lsdException w:name="Plain Table 3" w:uiPriority="43"/>
+    <w:lsdException w:name="Plain Table 4" w:uiPriority="44"/>
+    <w:lsdException w:name="Plain Table 5" w:uiPriority="45"/>
+    <w:lsdException w:name="Grid Table Light" w:uiPriority="40"/>
+    <w:lsdException w:name="Grid Table 1 Light" w:uiPriority="46"/>
+    <w:lsdException w:name="Grid Table 2" w:uiPriority="47"/>
+    <w:lsdException w:name="Grid Table 3" w:uiPriority="48"/>
+    <w:lsdException w:name="Grid Table 4" w:uiPriority="49"/>
+    <w:lsdException w:name="Grid Table 5 Dark" w:uiPriority="50"/>
+    <w:lsdException w:name="Grid Table 6 Colorful" w:uiPriority="51"/>
+    <w:lsdException w:name="Grid Table 7 Colorful" w:uiPriority="52"/>
+    <w:lsdException w:name="Grid Table 1 Light Accent 1" w:uiPriority="46"/>
+    <w:lsdException w:name="Grid Table 2 Accent 1" w:uiPriority="47"/>
+    <w:lsdException w:name="Grid Table 3 Accent 1" w:uiPriority="48"/>
+    <w:lsdException w:name="Grid Table 4 Accent 1" w:uiPriority="49"/>
+    <w:lsdException w:name="Grid Table 5 Dark Accent 1" w:uiPriority="50"/>
+    <w:lsdException w:name="Grid Table 6 Colorful Accent 1" w:uiPriority="51"/>
+    <w:lsdException w:name="Grid Table 7 Colorful Accent 1" w:uiPriority="52"/>
+    <w:lsdException w:name="Grid Table 1 Light Accent 2" w:uiPriority="46"/>
+    <w:lsdException w:name="Grid Table 2 Accent 2" w:uiPriority="47"/>
+    <w:lsdException w:name="Grid Table 3 Accent 2" w:uiPriority="48"/>
+    <w:lsdException w:name="Grid Table 4 Accent 2" w:uiPriority="49"/>
+    <w:lsdException w:name="Grid Table 5 Dark Accent 2" w:uiPriority="50"/>
+    <w:lsdException w:name="Grid Table 6 Colorful Accent 2" w:uiPriority="51"/>
+    <w:lsdException w:name="Grid Table 7 Colorful Accent 2" w:uiPriority="52"/>
+    <w:lsdException w:name="Grid Table 1 Light Accent 3" w:uiPriority="46"/>
+    <w:lsdException w:name="Grid Table 2 Accent 3" w:uiPriority="47"/>
+    <w:lsdException w:name="Grid Table 3 Accent 3" w:uiPriority="48"/>
+    <w:lsdException w:name="Grid Table 4 Accent 3" w:uiPriority="49"/>
+    <w:lsdException w:name="Grid Table 5 Dark Accent 3" w:uiPriority="50"/>
+    <w:lsdException w:name="Grid Table 6 Colorful Accent 3" w:uiPriority="51"/>
+    <w:lsdException w:name="Grid Table 7 Colorful Accent 3" w:uiPriority="52"/>
+    <w:lsdException w:name="Grid Table 1 Light Accent 4" w:uiPriority="46"/>
+    <w:lsdException w:name="Grid Table 2 Accent 4" w:uiPriority="47"/>
+    <w:lsdException w:name="Grid Table 3 Accent 4" w:uiPriority="48"/>
+    <w:lsdException w:name="Grid Table 4 Accent 4" w:uiPriority="49"/>
+    <w:lsdException w:name="Grid Table 5 Dark Accent 4" w:uiPriority="50"/>
+    <w:lsdException w:name="Grid Table 6 Colorful Accent 4" w:uiPriority="51"/>
+    <w:lsdException w:name="Grid Table 7 Colorful Accent 4" w:uiPriority="52"/>
+    <w:lsdException w:name="Grid Table 1 Light Accent 5" w:uiPriority="46"/>
+    <w:lsdException w:name="Grid Table 2 Accent 5" w:uiPriority="47"/>
+    <w:lsdException w:name="Grid Table 3 Accent 5" w:uiPriority="48"/>
+    <w:lsdException w:name="Grid Table 4 Accent 5" w:uiPriority="49"/>
+    <w:lsdException w:name="Grid Table 5 Dark Accent 5" w:uiPriority="50"/>
+    <w:lsdException w:name="Grid Table 6 Colorful Accent 5" w:uiPriority="51"/>
+    <w:lsdException w:name="Grid Table 7 Colorful Accent 5" w:uiPriority="52"/>
+    <w:lsdException w:name="Grid Table 1 Light Accent 6" w:uiPriority="46"/>
+    <w:lsdException w:name="Grid Table 2 Accent 6" w:uiPriority="47"/>
+    <w:lsdException w:name="Grid Table 3 Accent 6" w:uiPriority="48"/>
+    <w:lsdException w:name="Grid Table 4 Accent 6" w:uiPriority="49"/>
+    <w:lsdException w:name="Grid Table 5 Dark Accent 6" w:uiPriority="50"/>
+    <w:lsdException w:name="Grid Table 6 Colorful Accent 6" w:uiPriority="51"/>
+    <w:lsdException w:name="Grid Table 7 Colorful Accent 6" w:uiPriority="52"/>
+    <w:lsdException w:name="List Table 1 Light" w:uiPriority="46"/>
+    <w:lsdException w:name="List Table 2" w:uiPriority="47"/>
+    <w:lsdException w:name="List Table 3" w:uiPriority="48"/>
+    <w:lsdException w:name="List Table 4" w:uiPriority="49"/>
+    <w:lsdException w:name="List Table 5 Dark" w:uiPriority="50"/>
+    <w:lsdException w:name="List Table 6 Colorful" w:uiPriority="51"/>
+    <w:lsdException w:name="List Table 7 Colorful" w:uiPriority="52"/>
+    <w:lsdException w:name="List Table 1 Light Accent 1" w:uiPriority="46"/>
+    <w:lsdException w:name="List Table 2 Accent 1" w:uiPriority="47"/>
+    <w:lsdException w:name="List Table 3 Accent 1" w:uiPriority="48"/>
+    <w:lsdException w:name="List Table 4 Accent 1" w:uiPriority="49"/>
+    <w:lsdException w:name="List Table 5 Dark Accent 1" w:uiPriority="50"/>
+    <w:lsdException w:name="List Table 6 Colorful Accent 1" w:uiPriority="51"/>
+    <w:lsdException w:name="List Table 7 Colorful Accent 1" w:uiPriority="52"/>
+    <w:lsdException w:name="List Table 1 Light Accent 2" w:uiPriority="46"/>
+    <w:lsdException w:name="List Table 2 Accent 2" w:uiPriority="47"/>
+    <w:lsdException w:name="List Table 3 Accent 2" w:uiPriority="48"/>
+    <w:lsdException w:name="List Table 4 Accent 2" w:uiPriority="49"/>
+    <w:lsdException w:name="List Table 5 Dark Accent 2" w:uiPriority="50"/>
+    <w:lsdException w:name="List Table 6 Colorful Accent 2" w:uiPriority="51"/>
+    <w:lsdException w:name="List Table 7 Colorful Accent 2" w:uiPriority="52"/>
+    <w:lsdException w:name="List Table 1 Light Accent 3" w:uiPriority="46"/>
+    <w:lsdException w:name="List Table 2 Accent 3" w:uiPriority="47"/>
+    <w:lsdException w:name="List Table 3 Accent 3" w:uiPriority="48"/>
+    <w:lsdException w:name="List Table 4 Accent 3" w:uiPriority="49"/>
+    <w:lsdException w:name="List Table 5 Dark Accent 3" w:uiPriority="50"/>
+    <w:lsdException w:name="List Table 6 Colorful Accent 3" w:uiPriority="51"/>
+    <w:lsdException w:name="List Table 7 Colorful Accent 3" w:uiPriority="52"/>
+    <w:lsdException w:name="List Table 1 Light Accent 4" w:uiPriority="46"/>
+    <w:lsdException w:name="List Table 2 Accent 4" w:uiPriority="47"/>
+    <w:lsdException w:name="List Table 3 Accent 4" w:uiPriority="48"/>
+    <w:lsdException w:name="List Table 4 Accent 4" w:uiPriority="49"/>
+    <w:lsdException w:name="List Table 5 Dark Accent 4" w:uiPriority="50"/>
+    <w:lsdException w:name="List Table 6 Colorful Accent 4" w:uiPriority="51"/>
+    <w:lsdException w:name="List Table 7 Colorful Accent 4" w:uiPriority="52"/>
+    <w:lsdException w:name="List Table 1 Light Accent 5" w:uiPriority="46"/>
+    <w:lsdException w:name="List Table 2 Accent 5" w:uiPriority="47"/>
+    <w:lsdException w:name="List Table 3 Accent 5" w:uiPriority="48"/>
+    <w:lsdException w:name="List Table 4 Accent 5" w:uiPriority="49"/>
+    <w:lsdException w:name="List Table 5 Dark Accent 5" w:uiPriority="50"/>
+    <w:lsdException w:name="List Table 6 Colorful Accent 5" w:uiPriority="51"/>
+    <w:lsdException w:name="List Table 7 Colorful Accent 5" w:uiPriority="52"/>
+    <w:lsdException w:name="List Table 1 Light Accent 6" w:uiPriority="46"/>
+    <w:lsdException w:name="List Table 2 Accent 6" w:uiPriority="47"/>
+    <w:lsdException w:name="List Table 3 Accent 6" w:uiPriority="48"/>
+    <w:lsdException w:name="List Table 4 Accent 6" w:uiPriority="49"/>
+    <w:lsdException w:name="List Table 5 Dark Accent 6" w:uiPriority="50"/>
+    <w:lsdException w:name="List Table 6 Colorful Accent 6" w:uiPriority="51"/>
+    <w:lsdException w:name="List Table 7 Colorful Accent 6" w:uiPriority="52"/>
   </w:latentStyles>
   <w:style w:type="paragraph" w:default="1" w:styleId="Normal">
     <w:name w:val="Normal"/>

</xml_diff>

<commit_message>
Changed fig 2 and 10
I have made changes to notation, and updtaed 2 figures, just the docx file.
</commit_message>
<xml_diff>
--- a/StudentGuideModule1/newton/newton_fig10_new.docx
+++ b/StudentGuideModule1/newton/newton_fig10_new.docx
@@ -1,6 +1,6 @@
 
 <file path=word/document.xml><?xml version="1.0" encoding="utf-8"?>
-<w:document xmlns:wpc="http://schemas.microsoft.com/office/word/2010/wordprocessingCanvas" xmlns:cx="http://schemas.microsoft.com/office/drawing/2014/chartex" xmlns:mc="http://schemas.openxmlformats.org/markup-compatibility/2006" xmlns:o="urn:schemas-microsoft-com:office:office" xmlns:r="http://schemas.openxmlformats.org/officeDocument/2006/relationships" xmlns:m="http://schemas.openxmlformats.org/officeDocument/2006/math" xmlns:v="urn:schemas-microsoft-com:vml" xmlns:wp14="http://schemas.microsoft.com/office/word/2010/wordprocessingDrawing" xmlns:wp="http://schemas.openxmlformats.org/drawingml/2006/wordprocessingDrawing" xmlns:w10="urn:schemas-microsoft-com:office:word" xmlns:w="http://schemas.openxmlformats.org/wordprocessingml/2006/main" xmlns:w14="http://schemas.microsoft.com/office/word/2010/wordml" xmlns:w15="http://schemas.microsoft.com/office/word/2012/wordml" xmlns:w16se="http://schemas.microsoft.com/office/word/2015/wordml/symex" xmlns:wpg="http://schemas.microsoft.com/office/word/2010/wordprocessingGroup" xmlns:wpi="http://schemas.microsoft.com/office/word/2010/wordprocessingInk" xmlns:wne="http://schemas.microsoft.com/office/word/2006/wordml" xmlns:wps="http://schemas.microsoft.com/office/word/2010/wordprocessingShape" mc:Ignorable="w14 w15 w16se wp14">
+<w:document xmlns:wpc="http://schemas.microsoft.com/office/word/2010/wordprocessingCanvas" xmlns:cx="http://schemas.microsoft.com/office/drawing/2014/chartex" xmlns:cx1="http://schemas.microsoft.com/office/drawing/2015/9/8/chartex" xmlns:cx2="http://schemas.microsoft.com/office/drawing/2015/10/21/chartex" xmlns:cx3="http://schemas.microsoft.com/office/drawing/2016/5/9/chartex" xmlns:cx4="http://schemas.microsoft.com/office/drawing/2016/5/10/chartex" xmlns:cx5="http://schemas.microsoft.com/office/drawing/2016/5/11/chartex" xmlns:cx6="http://schemas.microsoft.com/office/drawing/2016/5/12/chartex" xmlns:cx7="http://schemas.microsoft.com/office/drawing/2016/5/13/chartex" xmlns:cx8="http://schemas.microsoft.com/office/drawing/2016/5/14/chartex" xmlns:mc="http://schemas.openxmlformats.org/markup-compatibility/2006" xmlns:aink="http://schemas.microsoft.com/office/drawing/2016/ink" xmlns:am3d="http://schemas.microsoft.com/office/drawing/2017/model3d" xmlns:o="urn:schemas-microsoft-com:office:office" xmlns:r="http://schemas.openxmlformats.org/officeDocument/2006/relationships" xmlns:m="http://schemas.openxmlformats.org/officeDocument/2006/math" xmlns:v="urn:schemas-microsoft-com:vml" xmlns:wp14="http://schemas.microsoft.com/office/word/2010/wordprocessingDrawing" xmlns:wp="http://schemas.openxmlformats.org/drawingml/2006/wordprocessingDrawing" xmlns:w10="urn:schemas-microsoft-com:office:word" xmlns:w="http://schemas.openxmlformats.org/wordprocessingml/2006/main" xmlns:w14="http://schemas.microsoft.com/office/word/2010/wordml" xmlns:w15="http://schemas.microsoft.com/office/word/2012/wordml" xmlns:w16cid="http://schemas.microsoft.com/office/word/2016/wordml/cid" xmlns:w16se="http://schemas.microsoft.com/office/word/2015/wordml/symex" xmlns:wpg="http://schemas.microsoft.com/office/word/2010/wordprocessingGroup" xmlns:wpi="http://schemas.microsoft.com/office/word/2010/wordprocessingInk" xmlns:wne="http://schemas.microsoft.com/office/word/2006/wordml" xmlns:wps="http://schemas.microsoft.com/office/word/2010/wordprocessingShape" mc:Ignorable="w14 w15 w16se w16cid wp14">
   <w:body>
     <w:p>
       <w:pPr>
@@ -37,6 +37,450 @@
       </w:pPr>
       <w:bookmarkStart w:id="0" w:name="_GoBack"/>
       <w:bookmarkEnd w:id="0"/>
+      <w:r>
+        <w:rPr>
+          <w:noProof/>
+        </w:rPr>
+        <mc:AlternateContent>
+          <mc:Choice Requires="wpg">
+            <w:drawing>
+              <wp:anchor distT="0" distB="0" distL="114300" distR="114300" simplePos="0" relativeHeight="251683840" behindDoc="0" locked="0" layoutInCell="1" allowOverlap="1" wp14:anchorId="2BACBE24" wp14:editId="1D074751">
+                <wp:simplePos x="0" y="0"/>
+                <wp:positionH relativeFrom="column">
+                  <wp:posOffset>984250</wp:posOffset>
+                </wp:positionH>
+                <wp:positionV relativeFrom="paragraph">
+                  <wp:posOffset>1951355</wp:posOffset>
+                </wp:positionV>
+                <wp:extent cx="2218055" cy="1595120"/>
+                <wp:effectExtent l="0" t="0" r="0" b="5080"/>
+                <wp:wrapNone/>
+                <wp:docPr id="21" name="Group 21"/>
+                <wp:cNvGraphicFramePr/>
+                <a:graphic xmlns:a="http://schemas.openxmlformats.org/drawingml/2006/main">
+                  <a:graphicData uri="http://schemas.microsoft.com/office/word/2010/wordprocessingGroup">
+                    <wpg:wgp>
+                      <wpg:cNvGrpSpPr/>
+                      <wpg:grpSpPr>
+                        <a:xfrm>
+                          <a:off x="0" y="0"/>
+                          <a:ext cx="2218055" cy="1595120"/>
+                          <a:chOff x="-492824" y="1020590"/>
+                          <a:chExt cx="2218788" cy="1595550"/>
+                        </a:xfrm>
+                      </wpg:grpSpPr>
+                      <wps:wsp>
+                        <wps:cNvPr id="16" name="Text Box 16"/>
+                        <wps:cNvSpPr txBox="1"/>
+                        <wps:spPr>
+                          <a:xfrm>
+                            <a:off x="-492824" y="1020590"/>
+                            <a:ext cx="948496" cy="379708"/>
+                          </a:xfrm>
+                          <a:prstGeom prst="rect">
+                            <a:avLst/>
+                          </a:prstGeom>
+                          <a:noFill/>
+                          <a:ln w="6350">
+                            <a:noFill/>
+                          </a:ln>
+                          <a:effectLst/>
+                        </wps:spPr>
+                        <wps:style>
+                          <a:lnRef idx="0">
+                            <a:schemeClr val="accent1"/>
+                          </a:lnRef>
+                          <a:fillRef idx="0">
+                            <a:schemeClr val="accent1"/>
+                          </a:fillRef>
+                          <a:effectRef idx="0">
+                            <a:schemeClr val="accent1"/>
+                          </a:effectRef>
+                          <a:fontRef idx="minor">
+                            <a:schemeClr val="dk1"/>
+                          </a:fontRef>
+                        </wps:style>
+                        <wps:txbx>
+                          <w:txbxContent>
+                            <w:p>
+                              <w:pPr>
+                                <w:rPr>
+                                  <w:sz w:val="28"/>
+                                </w:rPr>
+                              </w:pPr>
+                              <m:oMathPara>
+                                <m:oMath>
+                                  <m:sSub>
+                                    <m:sSubPr>
+                                      <m:ctrlPr>
+                                        <w:rPr>
+                                          <w:rFonts w:ascii="Cambria Math" w:hAnsi="Cambria Math"/>
+                                          <w:i/>
+                                          <w:sz w:val="24"/>
+                                        </w:rPr>
+                                      </m:ctrlPr>
+                                    </m:sSubPr>
+                                    <m:e>
+                                      <m:r>
+                                        <w:rPr>
+                                          <w:rFonts w:ascii="Cambria Math" w:hAnsi="Cambria Math"/>
+                                          <w:sz w:val="24"/>
+                                        </w:rPr>
+                                        <m:t>F</m:t>
+                                      </m:r>
+                                    </m:e>
+                                    <m:sub>
+                                      <m:r>
+                                        <w:rPr>
+                                          <w:rFonts w:ascii="Cambria Math" w:hAnsi="Cambria Math"/>
+                                        </w:rPr>
+                                        <m:t>||</m:t>
+                                      </m:r>
+                                    </m:sub>
+                                  </m:sSub>
+                                </m:oMath>
+                              </m:oMathPara>
+                            </w:p>
+                          </w:txbxContent>
+                        </wps:txbx>
+                        <wps:bodyPr rot="0" spcFirstLastPara="0" vertOverflow="overflow" horzOverflow="overflow" vert="horz" wrap="square" lIns="91440" tIns="45720" rIns="91440" bIns="45720" numCol="1" spcCol="0" rtlCol="0" fromWordArt="0" anchor="t" anchorCtr="0" forceAA="0" compatLnSpc="1">
+                          <a:prstTxWarp prst="textNoShape">
+                            <a:avLst/>
+                          </a:prstTxWarp>
+                          <a:noAutofit/>
+                        </wps:bodyPr>
+                      </wps:wsp>
+                      <wps:wsp>
+                        <wps:cNvPr id="17" name="Text Box 17"/>
+                        <wps:cNvSpPr txBox="1"/>
+                        <wps:spPr>
+                          <a:xfrm>
+                            <a:off x="115971" y="2247306"/>
+                            <a:ext cx="486080" cy="368834"/>
+                          </a:xfrm>
+                          <a:prstGeom prst="rect">
+                            <a:avLst/>
+                          </a:prstGeom>
+                          <a:noFill/>
+                          <a:ln w="6350">
+                            <a:noFill/>
+                          </a:ln>
+                          <a:effectLst/>
+                        </wps:spPr>
+                        <wps:style>
+                          <a:lnRef idx="0">
+                            <a:schemeClr val="accent1"/>
+                          </a:lnRef>
+                          <a:fillRef idx="0">
+                            <a:schemeClr val="accent1"/>
+                          </a:fillRef>
+                          <a:effectRef idx="0">
+                            <a:schemeClr val="accent1"/>
+                          </a:effectRef>
+                          <a:fontRef idx="minor">
+                            <a:schemeClr val="dk1"/>
+                          </a:fontRef>
+                        </wps:style>
+                        <wps:txbx>
+                          <w:txbxContent>
+                            <w:p>
+                              <w:pPr>
+                                <w:rPr>
+                                  <w:sz w:val="28"/>
+                                </w:rPr>
+                              </w:pPr>
+                              <m:oMathPara>
+                                <m:oMath>
+                                  <m:sSub>
+                                    <m:sSubPr>
+                                      <m:ctrlPr>
+                                        <w:rPr>
+                                          <w:rFonts w:ascii="Cambria Math" w:hAnsi="Cambria Math"/>
+                                          <w:i/>
+                                          <w:sz w:val="24"/>
+                                        </w:rPr>
+                                      </m:ctrlPr>
+                                    </m:sSubPr>
+                                    <m:e>
+                                      <m:r>
+                                        <w:rPr>
+                                          <w:rFonts w:ascii="Cambria Math" w:hAnsi="Cambria Math"/>
+                                          <w:sz w:val="24"/>
+                                        </w:rPr>
+                                        <m:t>F</m:t>
+                                      </m:r>
+                                    </m:e>
+                                    <m:sub>
+                                      <m:r>
+                                        <m:rPr>
+                                          <m:sty m:val="p"/>
+                                        </m:rPr>
+                                        <w:rPr>
+                                          <w:rFonts w:ascii="Cambria Math" w:hAnsi="Cambria Math"/>
+                                          <w:sz w:val="24"/>
+                                        </w:rPr>
+                                        <m:t>G</m:t>
+                                      </m:r>
+                                    </m:sub>
+                                  </m:sSub>
+                                </m:oMath>
+                              </m:oMathPara>
+                            </w:p>
+                          </w:txbxContent>
+                        </wps:txbx>
+                        <wps:bodyPr rot="0" spcFirstLastPara="0" vertOverflow="overflow" horzOverflow="overflow" vert="horz" wrap="square" lIns="91440" tIns="45720" rIns="91440" bIns="45720" numCol="1" spcCol="0" rtlCol="0" fromWordArt="0" anchor="t" anchorCtr="0" forceAA="0" compatLnSpc="1">
+                          <a:prstTxWarp prst="textNoShape">
+                            <a:avLst/>
+                          </a:prstTxWarp>
+                          <a:noAutofit/>
+                        </wps:bodyPr>
+                      </wps:wsp>
+                      <wps:wsp>
+                        <wps:cNvPr id="18" name="Text Box 18"/>
+                        <wps:cNvSpPr txBox="1"/>
+                        <wps:spPr>
+                          <a:xfrm>
+                            <a:off x="548599" y="2049637"/>
+                            <a:ext cx="1177365" cy="378141"/>
+                          </a:xfrm>
+                          <a:prstGeom prst="rect">
+                            <a:avLst/>
+                          </a:prstGeom>
+                          <a:noFill/>
+                          <a:ln w="6350">
+                            <a:noFill/>
+                          </a:ln>
+                          <a:effectLst/>
+                        </wps:spPr>
+                        <wps:style>
+                          <a:lnRef idx="0">
+                            <a:schemeClr val="accent1"/>
+                          </a:lnRef>
+                          <a:fillRef idx="0">
+                            <a:schemeClr val="accent1"/>
+                          </a:fillRef>
+                          <a:effectRef idx="0">
+                            <a:schemeClr val="accent1"/>
+                          </a:effectRef>
+                          <a:fontRef idx="minor">
+                            <a:schemeClr val="dk1"/>
+                          </a:fontRef>
+                        </wps:style>
+                        <wps:txbx>
+                          <w:txbxContent>
+                            <w:p>
+                              <w:pPr>
+                                <w:rPr>
+                                  <w:sz w:val="28"/>
+                                </w:rPr>
+                              </w:pPr>
+                              <m:oMathPara>
+                                <m:oMath>
+                                  <m:sSub>
+                                    <m:sSubPr>
+                                      <m:ctrlPr>
+                                        <w:rPr>
+                                          <w:rFonts w:ascii="Cambria Math" w:hAnsi="Cambria Math"/>
+                                          <w:i/>
+                                          <w:sz w:val="24"/>
+                                        </w:rPr>
+                                      </m:ctrlPr>
+                                    </m:sSubPr>
+                                    <m:e>
+                                      <m:r>
+                                        <w:rPr>
+                                          <w:rFonts w:ascii="Cambria Math" w:hAnsi="Cambria Math"/>
+                                          <w:sz w:val="24"/>
+                                        </w:rPr>
+                                        <m:t>F</m:t>
+                                      </m:r>
+                                    </m:e>
+                                    <m:sub>
+                                      <m:r>
+                                        <w:rPr>
+                                          <w:rFonts w:ascii="Cambria Math" w:hAnsi="Cambria Math"/>
+                                          <w:sz w:val="24"/>
+                                        </w:rPr>
+                                        <m:t>⊥</m:t>
+                                      </m:r>
+                                    </m:sub>
+                                  </m:sSub>
+                                </m:oMath>
+                              </m:oMathPara>
+                            </w:p>
+                          </w:txbxContent>
+                        </wps:txbx>
+                        <wps:bodyPr rot="0" spcFirstLastPara="0" vertOverflow="overflow" horzOverflow="overflow" vert="horz" wrap="square" lIns="91440" tIns="45720" rIns="91440" bIns="45720" numCol="1" spcCol="0" rtlCol="0" fromWordArt="0" anchor="t" anchorCtr="0" forceAA="0" compatLnSpc="1">
+                          <a:prstTxWarp prst="textNoShape">
+                            <a:avLst/>
+                          </a:prstTxWarp>
+                          <a:noAutofit/>
+                        </wps:bodyPr>
+                      </wps:wsp>
+                    </wpg:wgp>
+                  </a:graphicData>
+                </a:graphic>
+                <wp14:sizeRelH relativeFrom="margin">
+                  <wp14:pctWidth>0</wp14:pctWidth>
+                </wp14:sizeRelH>
+                <wp14:sizeRelV relativeFrom="margin">
+                  <wp14:pctHeight>0</wp14:pctHeight>
+                </wp14:sizeRelV>
+              </wp:anchor>
+            </w:drawing>
+          </mc:Choice>
+          <mc:Fallback>
+            <w:pict>
+              <v:group w14:anchorId="2BACBE24" id="Group 21" o:spid="_x0000_s1026" style="position:absolute;margin-left:77.5pt;margin-top:153.65pt;width:174.65pt;height:125.6pt;z-index:251683840;mso-width-relative:margin;mso-height-relative:margin" coordorigin="-4928,10205" coordsize="22187,15955" o:gfxdata="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">
+                <v:shapetype id="_x0000_t202" coordsize="21600,21600" o:spt="202" path="m,l,21600r21600,l21600,xe">
+                  <v:stroke joinstyle="miter"/>
+                  <v:path gradientshapeok="t" o:connecttype="rect"/>
+                </v:shapetype>
+                <v:shape id="Text Box 16" o:spid="_x0000_s1027" type="#_x0000_t202" style="position:absolute;left:-4928;top:10205;width:9484;height:3797;visibility:visible;mso-wrap-style:square;v-text-anchor:top" o:gfxdata="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" filled="f" stroked="f" strokeweight=".5pt">
+                  <v:textbox>
+                    <w:txbxContent>
+                      <w:p>
+                        <w:pPr>
+                          <w:rPr>
+                            <w:sz w:val="28"/>
+                          </w:rPr>
+                        </w:pPr>
+                        <m:oMathPara>
+                          <m:oMath>
+                            <m:sSub>
+                              <m:sSubPr>
+                                <m:ctrlPr>
+                                  <w:rPr>
+                                    <w:rFonts w:ascii="Cambria Math" w:hAnsi="Cambria Math"/>
+                                    <w:i/>
+                                    <w:sz w:val="24"/>
+                                  </w:rPr>
+                                </m:ctrlPr>
+                              </m:sSubPr>
+                              <m:e>
+                                <m:r>
+                                  <w:rPr>
+                                    <w:rFonts w:ascii="Cambria Math" w:hAnsi="Cambria Math"/>
+                                    <w:sz w:val="24"/>
+                                  </w:rPr>
+                                  <m:t>F</m:t>
+                                </m:r>
+                              </m:e>
+                              <m:sub>
+                                <m:r>
+                                  <w:rPr>
+                                    <w:rFonts w:ascii="Cambria Math" w:hAnsi="Cambria Math"/>
+                                  </w:rPr>
+                                  <m:t>||</m:t>
+                                </m:r>
+                              </m:sub>
+                            </m:sSub>
+                          </m:oMath>
+                        </m:oMathPara>
+                      </w:p>
+                    </w:txbxContent>
+                  </v:textbox>
+                </v:shape>
+                <v:shape id="Text Box 17" o:spid="_x0000_s1028" type="#_x0000_t202" style="position:absolute;left:1159;top:22473;width:4861;height:3688;visibility:visible;mso-wrap-style:square;v-text-anchor:top" o:gfxdata="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" filled="f" stroked="f" strokeweight=".5pt">
+                  <v:textbox>
+                    <w:txbxContent>
+                      <w:p>
+                        <w:pPr>
+                          <w:rPr>
+                            <w:sz w:val="28"/>
+                          </w:rPr>
+                        </w:pPr>
+                        <m:oMathPara>
+                          <m:oMath>
+                            <m:sSub>
+                              <m:sSubPr>
+                                <m:ctrlPr>
+                                  <w:rPr>
+                                    <w:rFonts w:ascii="Cambria Math" w:hAnsi="Cambria Math"/>
+                                    <w:i/>
+                                    <w:sz w:val="24"/>
+                                  </w:rPr>
+                                </m:ctrlPr>
+                              </m:sSubPr>
+                              <m:e>
+                                <m:r>
+                                  <w:rPr>
+                                    <w:rFonts w:ascii="Cambria Math" w:hAnsi="Cambria Math"/>
+                                    <w:sz w:val="24"/>
+                                  </w:rPr>
+                                  <m:t>F</m:t>
+                                </m:r>
+                              </m:e>
+                              <m:sub>
+                                <m:r>
+                                  <m:rPr>
+                                    <m:sty m:val="p"/>
+                                  </m:rPr>
+                                  <w:rPr>
+                                    <w:rFonts w:ascii="Cambria Math" w:hAnsi="Cambria Math"/>
+                                    <w:sz w:val="24"/>
+                                  </w:rPr>
+                                  <m:t>G</m:t>
+                                </m:r>
+                              </m:sub>
+                            </m:sSub>
+                          </m:oMath>
+                        </m:oMathPara>
+                      </w:p>
+                    </w:txbxContent>
+                  </v:textbox>
+                </v:shape>
+                <v:shape id="Text Box 18" o:spid="_x0000_s1029" type="#_x0000_t202" style="position:absolute;left:5485;top:20496;width:11774;height:3781;visibility:visible;mso-wrap-style:square;v-text-anchor:top" o:gfxdata="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" filled="f" stroked="f" strokeweight=".5pt">
+                  <v:textbox>
+                    <w:txbxContent>
+                      <w:p>
+                        <w:pPr>
+                          <w:rPr>
+                            <w:sz w:val="28"/>
+                          </w:rPr>
+                        </w:pPr>
+                        <m:oMathPara>
+                          <m:oMath>
+                            <m:sSub>
+                              <m:sSubPr>
+                                <m:ctrlPr>
+                                  <w:rPr>
+                                    <w:rFonts w:ascii="Cambria Math" w:hAnsi="Cambria Math"/>
+                                    <w:i/>
+                                    <w:sz w:val="24"/>
+                                  </w:rPr>
+                                </m:ctrlPr>
+                              </m:sSubPr>
+                              <m:e>
+                                <m:r>
+                                  <w:rPr>
+                                    <w:rFonts w:ascii="Cambria Math" w:hAnsi="Cambria Math"/>
+                                    <w:sz w:val="24"/>
+                                  </w:rPr>
+                                  <m:t>F</m:t>
+                                </m:r>
+                              </m:e>
+                              <m:sub>
+                                <m:r>
+                                  <w:rPr>
+                                    <w:rFonts w:ascii="Cambria Math" w:hAnsi="Cambria Math"/>
+                                    <w:sz w:val="24"/>
+                                  </w:rPr>
+                                  <m:t>⊥</m:t>
+                                </m:r>
+                              </m:sub>
+                            </m:sSub>
+                          </m:oMath>
+                        </m:oMathPara>
+                      </w:p>
+                    </w:txbxContent>
+                  </v:textbox>
+                </v:shape>
+              </v:group>
+            </w:pict>
+          </mc:Fallback>
+        </mc:AlternateContent>
+      </w:r>
       <w:r>
         <w:rPr>
           <w:noProof/>
@@ -1321,7 +1765,7 @@
           </mc:Choice>
           <mc:Fallback>
             <w:pict>
-              <v:group w14:anchorId="0DC028F9" id="Group 23" o:spid="_x0000_s1026" style="position:absolute;margin-left:-20.55pt;margin-top:126.45pt;width:276.4pt;height:144.95pt;z-index:251659776;mso-width-relative:margin;mso-height-relative:margin" coordorigin=",6449" coordsize="49825,26136" o:gfxdata="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">
+              <v:group w14:anchorId="23C90F8A" id="Group 23" o:spid="_x0000_s1026" style="position:absolute;margin-left:-20.55pt;margin-top:126.45pt;width:276.4pt;height:144.95pt;z-index:251659776;mso-width-relative:margin;mso-height-relative:margin" coordorigin=",6449" coordsize="49825,26136" o:gfxdata="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">
                 <v:rect id="Rectangle 3" o:spid="_x0000_s1027" style="position:absolute;left:27047;top:12140;width:9703;height:2826;rotation:-20;visibility:visible;mso-wrap-style:square;v-text-anchor:middle" o:gfxdata="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" filled="f" strokecolor="black [3213]" strokeweight="3pt"/>
                 <v:group id="Group 15" o:spid="_x0000_s1028" style="position:absolute;left:36340;top:6449;width:13485;height:6401" coordorigin="-5,610" coordsize="13487,6402" o:gfxdata="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">
                   <v:line id="Straight Connector 4" o:spid="_x0000_s1029" style="position:absolute;flip:y;visibility:visible;mso-wrap-style:square" from="-5,693" to="12995,5686" o:connectortype="straight" o:gfxdata="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" strokecolor="black [3213]" strokeweight="1pt"/>
@@ -1351,442 +1795,6 @@
                     <v:stroke endarrow="open"/>
                   </v:shape>
                 </v:group>
-              </v:group>
-            </w:pict>
-          </mc:Fallback>
-        </mc:AlternateContent>
-      </w:r>
-      <w:r>
-        <w:rPr>
-          <w:noProof/>
-        </w:rPr>
-        <mc:AlternateContent>
-          <mc:Choice Requires="wpg">
-            <w:drawing>
-              <wp:anchor distT="0" distB="0" distL="114300" distR="114300" simplePos="0" relativeHeight="251683840" behindDoc="0" locked="0" layoutInCell="1" allowOverlap="1" wp14:anchorId="2BACBE24" wp14:editId="1D074751">
-                <wp:simplePos x="0" y="0"/>
-                <wp:positionH relativeFrom="column">
-                  <wp:posOffset>792260</wp:posOffset>
-                </wp:positionH>
-                <wp:positionV relativeFrom="paragraph">
-                  <wp:posOffset>1976630</wp:posOffset>
-                </wp:positionV>
-                <wp:extent cx="2726591" cy="1569806"/>
-                <wp:effectExtent l="0" t="0" r="0" b="0"/>
-                <wp:wrapNone/>
-                <wp:docPr id="21" name="Group 21"/>
-                <wp:cNvGraphicFramePr/>
-                <a:graphic xmlns:a="http://schemas.openxmlformats.org/drawingml/2006/main">
-                  <a:graphicData uri="http://schemas.microsoft.com/office/word/2010/wordprocessingGroup">
-                    <wpg:wgp>
-                      <wpg:cNvGrpSpPr/>
-                      <wpg:grpSpPr>
-                        <a:xfrm>
-                          <a:off x="0" y="0"/>
-                          <a:ext cx="2726591" cy="1569806"/>
-                          <a:chOff x="-683387" y="1045997"/>
-                          <a:chExt cx="2726886" cy="1570143"/>
-                        </a:xfrm>
-                      </wpg:grpSpPr>
-                      <wps:wsp>
-                        <wps:cNvPr id="16" name="Text Box 16"/>
-                        <wps:cNvSpPr txBox="1"/>
-                        <wps:spPr>
-                          <a:xfrm>
-                            <a:off x="-683387" y="1045997"/>
-                            <a:ext cx="948496" cy="379708"/>
-                          </a:xfrm>
-                          <a:prstGeom prst="rect">
-                            <a:avLst/>
-                          </a:prstGeom>
-                          <a:noFill/>
-                          <a:ln w="6350">
-                            <a:noFill/>
-                          </a:ln>
-                          <a:effectLst/>
-                        </wps:spPr>
-                        <wps:style>
-                          <a:lnRef idx="0">
-                            <a:schemeClr val="accent1"/>
-                          </a:lnRef>
-                          <a:fillRef idx="0">
-                            <a:schemeClr val="accent1"/>
-                          </a:fillRef>
-                          <a:effectRef idx="0">
-                            <a:schemeClr val="accent1"/>
-                          </a:effectRef>
-                          <a:fontRef idx="minor">
-                            <a:schemeClr val="dk1"/>
-                          </a:fontRef>
-                        </wps:style>
-                        <wps:txbx>
-                          <w:txbxContent>
-                            <w:p>
-                              <w:pPr>
-                                <w:rPr>
-                                  <w:sz w:val="28"/>
-                                </w:rPr>
-                              </w:pPr>
-                              <m:oMathPara>
-                                <m:oMath>
-                                  <m:sSub>
-                                    <m:sSubPr>
-                                      <m:ctrlPr>
-                                        <w:rPr>
-                                          <w:rFonts w:ascii="Cambria Math" w:hAnsi="Cambria Math"/>
-                                          <w:i/>
-                                          <w:sz w:val="24"/>
-                                        </w:rPr>
-                                      </m:ctrlPr>
-                                    </m:sSubPr>
-                                    <m:e>
-                                      <m:r>
-                                        <w:rPr>
-                                          <w:rFonts w:ascii="Cambria Math" w:hAnsi="Cambria Math"/>
-                                          <w:sz w:val="24"/>
-                                        </w:rPr>
-                                        <m:t>F</m:t>
-                                      </m:r>
-                                    </m:e>
-                                    <m:sub>
-                                      <m:r>
-                                        <w:rPr>
-                                          <w:rFonts w:ascii="Cambria Math" w:hAnsi="Cambria Math"/>
-                                        </w:rPr>
-                                        <m:t>PARALLEL</m:t>
-                                      </m:r>
-                                    </m:sub>
-                                  </m:sSub>
-                                </m:oMath>
-                              </m:oMathPara>
-                            </w:p>
-                          </w:txbxContent>
-                        </wps:txbx>
-                        <wps:bodyPr rot="0" spcFirstLastPara="0" vertOverflow="overflow" horzOverflow="overflow" vert="horz" wrap="square" lIns="91440" tIns="45720" rIns="91440" bIns="45720" numCol="1" spcCol="0" rtlCol="0" fromWordArt="0" anchor="t" anchorCtr="0" forceAA="0" compatLnSpc="1">
-                          <a:prstTxWarp prst="textNoShape">
-                            <a:avLst/>
-                          </a:prstTxWarp>
-                          <a:noAutofit/>
-                        </wps:bodyPr>
-                      </wps:wsp>
-                      <wps:wsp>
-                        <wps:cNvPr id="17" name="Text Box 17"/>
-                        <wps:cNvSpPr txBox="1"/>
-                        <wps:spPr>
-                          <a:xfrm>
-                            <a:off x="115971" y="2247306"/>
-                            <a:ext cx="486080" cy="368834"/>
-                          </a:xfrm>
-                          <a:prstGeom prst="rect">
-                            <a:avLst/>
-                          </a:prstGeom>
-                          <a:noFill/>
-                          <a:ln w="6350">
-                            <a:noFill/>
-                          </a:ln>
-                          <a:effectLst/>
-                        </wps:spPr>
-                        <wps:style>
-                          <a:lnRef idx="0">
-                            <a:schemeClr val="accent1"/>
-                          </a:lnRef>
-                          <a:fillRef idx="0">
-                            <a:schemeClr val="accent1"/>
-                          </a:fillRef>
-                          <a:effectRef idx="0">
-                            <a:schemeClr val="accent1"/>
-                          </a:effectRef>
-                          <a:fontRef idx="minor">
-                            <a:schemeClr val="dk1"/>
-                          </a:fontRef>
-                        </wps:style>
-                        <wps:txbx>
-                          <w:txbxContent>
-                            <w:p>
-                              <w:pPr>
-                                <w:rPr>
-                                  <w:sz w:val="28"/>
-                                </w:rPr>
-                              </w:pPr>
-                              <m:oMathPara>
-                                <m:oMath>
-                                  <m:sSub>
-                                    <m:sSubPr>
-                                      <m:ctrlPr>
-                                        <w:rPr>
-                                          <w:rFonts w:ascii="Cambria Math" w:hAnsi="Cambria Math"/>
-                                          <w:i/>
-                                          <w:sz w:val="24"/>
-                                        </w:rPr>
-                                      </m:ctrlPr>
-                                    </m:sSubPr>
-                                    <m:e>
-                                      <m:r>
-                                        <w:rPr>
-                                          <w:rFonts w:ascii="Cambria Math" w:hAnsi="Cambria Math"/>
-                                          <w:sz w:val="24"/>
-                                        </w:rPr>
-                                        <m:t>F</m:t>
-                                      </m:r>
-                                    </m:e>
-                                    <m:sub>
-                                      <m:r>
-                                        <w:rPr>
-                                          <w:rFonts w:ascii="Cambria Math" w:hAnsi="Cambria Math"/>
-                                          <w:sz w:val="24"/>
-                                        </w:rPr>
-                                        <m:t>g</m:t>
-                                      </m:r>
-                                    </m:sub>
-                                  </m:sSub>
-                                </m:oMath>
-                              </m:oMathPara>
-                            </w:p>
-                          </w:txbxContent>
-                        </wps:txbx>
-                        <wps:bodyPr rot="0" spcFirstLastPara="0" vertOverflow="overflow" horzOverflow="overflow" vert="horz" wrap="square" lIns="91440" tIns="45720" rIns="91440" bIns="45720" numCol="1" spcCol="0" rtlCol="0" fromWordArt="0" anchor="t" anchorCtr="0" forceAA="0" compatLnSpc="1">
-                          <a:prstTxWarp prst="textNoShape">
-                            <a:avLst/>
-                          </a:prstTxWarp>
-                          <a:noAutofit/>
-                        </wps:bodyPr>
-                      </wps:wsp>
-                      <wps:wsp>
-                        <wps:cNvPr id="18" name="Text Box 18"/>
-                        <wps:cNvSpPr txBox="1"/>
-                        <wps:spPr>
-                          <a:xfrm>
-                            <a:off x="866134" y="2068692"/>
-                            <a:ext cx="1177365" cy="378141"/>
-                          </a:xfrm>
-                          <a:prstGeom prst="rect">
-                            <a:avLst/>
-                          </a:prstGeom>
-                          <a:noFill/>
-                          <a:ln w="6350">
-                            <a:noFill/>
-                          </a:ln>
-                          <a:effectLst/>
-                        </wps:spPr>
-                        <wps:style>
-                          <a:lnRef idx="0">
-                            <a:schemeClr val="accent1"/>
-                          </a:lnRef>
-                          <a:fillRef idx="0">
-                            <a:schemeClr val="accent1"/>
-                          </a:fillRef>
-                          <a:effectRef idx="0">
-                            <a:schemeClr val="accent1"/>
-                          </a:effectRef>
-                          <a:fontRef idx="minor">
-                            <a:schemeClr val="dk1"/>
-                          </a:fontRef>
-                        </wps:style>
-                        <wps:txbx>
-                          <w:txbxContent>
-                            <w:p>
-                              <w:pPr>
-                                <w:rPr>
-                                  <w:sz w:val="28"/>
-                                </w:rPr>
-                              </w:pPr>
-                              <m:oMathPara>
-                                <m:oMath>
-                                  <m:sSub>
-                                    <m:sSubPr>
-                                      <m:ctrlPr>
-                                        <w:rPr>
-                                          <w:rFonts w:ascii="Cambria Math" w:hAnsi="Cambria Math"/>
-                                          <w:i/>
-                                          <w:sz w:val="24"/>
-                                        </w:rPr>
-                                      </m:ctrlPr>
-                                    </m:sSubPr>
-                                    <m:e>
-                                      <m:r>
-                                        <w:rPr>
-                                          <w:rFonts w:ascii="Cambria Math" w:hAnsi="Cambria Math"/>
-                                          <w:sz w:val="24"/>
-                                        </w:rPr>
-                                        <m:t>F</m:t>
-                                      </m:r>
-                                    </m:e>
-                                    <m:sub>
-                                      <m:r>
-                                        <w:rPr>
-                                          <w:rFonts w:ascii="Cambria Math" w:hAnsi="Cambria Math"/>
-                                        </w:rPr>
-                                        <m:t>PERPENDICULAR</m:t>
-                                      </m:r>
-                                    </m:sub>
-                                  </m:sSub>
-                                </m:oMath>
-                              </m:oMathPara>
-                            </w:p>
-                          </w:txbxContent>
-                        </wps:txbx>
-                        <wps:bodyPr rot="0" spcFirstLastPara="0" vertOverflow="overflow" horzOverflow="overflow" vert="horz" wrap="square" lIns="91440" tIns="45720" rIns="91440" bIns="45720" numCol="1" spcCol="0" rtlCol="0" fromWordArt="0" anchor="t" anchorCtr="0" forceAA="0" compatLnSpc="1">
-                          <a:prstTxWarp prst="textNoShape">
-                            <a:avLst/>
-                          </a:prstTxWarp>
-                          <a:noAutofit/>
-                        </wps:bodyPr>
-                      </wps:wsp>
-                    </wpg:wgp>
-                  </a:graphicData>
-                </a:graphic>
-                <wp14:sizeRelH relativeFrom="margin">
-                  <wp14:pctWidth>0</wp14:pctWidth>
-                </wp14:sizeRelH>
-                <wp14:sizeRelV relativeFrom="margin">
-                  <wp14:pctHeight>0</wp14:pctHeight>
-                </wp14:sizeRelV>
-              </wp:anchor>
-            </w:drawing>
-          </mc:Choice>
-          <mc:Fallback>
-            <w:pict>
-              <v:group w14:anchorId="2BACBE24" id="Group 21" o:spid="_x0000_s1026" style="position:absolute;margin-left:62.4pt;margin-top:155.65pt;width:214.7pt;height:123.6pt;z-index:251683840;mso-width-relative:margin;mso-height-relative:margin" coordorigin="-6833,10459" coordsize="27268,15701" o:gfxdata="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">
-                <v:shapetype id="_x0000_t202" coordsize="21600,21600" o:spt="202" path="m,l,21600r21600,l21600,xe">
-                  <v:stroke joinstyle="miter"/>
-                  <v:path gradientshapeok="t" o:connecttype="rect"/>
-                </v:shapetype>
-                <v:shape id="Text Box 16" o:spid="_x0000_s1027" type="#_x0000_t202" style="position:absolute;left:-6833;top:10459;width:9484;height:3798;visibility:visible;mso-wrap-style:square;v-text-anchor:top" o:gfxdata="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" filled="f" stroked="f" strokeweight=".5pt">
-                  <v:textbox>
-                    <w:txbxContent>
-                      <w:p>
-                        <w:pPr>
-                          <w:rPr>
-                            <w:sz w:val="28"/>
-                          </w:rPr>
-                        </w:pPr>
-                        <m:oMathPara>
-                          <m:oMath>
-                            <m:sSub>
-                              <m:sSubPr>
-                                <m:ctrlPr>
-                                  <w:rPr>
-                                    <w:rFonts w:ascii="Cambria Math" w:hAnsi="Cambria Math"/>
-                                    <w:i/>
-                                    <w:sz w:val="24"/>
-                                  </w:rPr>
-                                </m:ctrlPr>
-                              </m:sSubPr>
-                              <m:e>
-                                <m:r>
-                                  <w:rPr>
-                                    <w:rFonts w:ascii="Cambria Math" w:hAnsi="Cambria Math"/>
-                                    <w:sz w:val="24"/>
-                                  </w:rPr>
-                                  <m:t>F</m:t>
-                                </m:r>
-                              </m:e>
-                              <m:sub>
-                                <m:r>
-                                  <w:rPr>
-                                    <w:rFonts w:ascii="Cambria Math" w:hAnsi="Cambria Math"/>
-                                  </w:rPr>
-                                  <m:t>PARALLEL</m:t>
-                                </m:r>
-                              </m:sub>
-                            </m:sSub>
-                          </m:oMath>
-                        </m:oMathPara>
-                      </w:p>
-                    </w:txbxContent>
-                  </v:textbox>
-                </v:shape>
-                <v:shape id="Text Box 17" o:spid="_x0000_s1028" type="#_x0000_t202" style="position:absolute;left:1159;top:22473;width:4861;height:3688;visibility:visible;mso-wrap-style:square;v-text-anchor:top" o:gfxdata="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" filled="f" stroked="f" strokeweight=".5pt">
-                  <v:textbox>
-                    <w:txbxContent>
-                      <w:p>
-                        <w:pPr>
-                          <w:rPr>
-                            <w:sz w:val="28"/>
-                          </w:rPr>
-                        </w:pPr>
-                        <m:oMathPara>
-                          <m:oMath>
-                            <m:sSub>
-                              <m:sSubPr>
-                                <m:ctrlPr>
-                                  <w:rPr>
-                                    <w:rFonts w:ascii="Cambria Math" w:hAnsi="Cambria Math"/>
-                                    <w:i/>
-                                    <w:sz w:val="24"/>
-                                  </w:rPr>
-                                </m:ctrlPr>
-                              </m:sSubPr>
-                              <m:e>
-                                <m:r>
-                                  <w:rPr>
-                                    <w:rFonts w:ascii="Cambria Math" w:hAnsi="Cambria Math"/>
-                                    <w:sz w:val="24"/>
-                                  </w:rPr>
-                                  <m:t>F</m:t>
-                                </m:r>
-                              </m:e>
-                              <m:sub>
-                                <m:r>
-                                  <w:rPr>
-                                    <w:rFonts w:ascii="Cambria Math" w:hAnsi="Cambria Math"/>
-                                    <w:sz w:val="24"/>
-                                  </w:rPr>
-                                  <m:t>g</m:t>
-                                </m:r>
-                              </m:sub>
-                            </m:sSub>
-                          </m:oMath>
-                        </m:oMathPara>
-                      </w:p>
-                    </w:txbxContent>
-                  </v:textbox>
-                </v:shape>
-                <v:shape id="Text Box 18" o:spid="_x0000_s1029" type="#_x0000_t202" style="position:absolute;left:8661;top:20686;width:11773;height:3782;visibility:visible;mso-wrap-style:square;v-text-anchor:top" o:gfxdata="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" filled="f" stroked="f" strokeweight=".5pt">
-                  <v:textbox>
-                    <w:txbxContent>
-                      <w:p>
-                        <w:pPr>
-                          <w:rPr>
-                            <w:sz w:val="28"/>
-                          </w:rPr>
-                        </w:pPr>
-                        <m:oMathPara>
-                          <m:oMath>
-                            <m:sSub>
-                              <m:sSubPr>
-                                <m:ctrlPr>
-                                  <w:rPr>
-                                    <w:rFonts w:ascii="Cambria Math" w:hAnsi="Cambria Math"/>
-                                    <w:i/>
-                                    <w:sz w:val="24"/>
-                                  </w:rPr>
-                                </m:ctrlPr>
-                              </m:sSubPr>
-                              <m:e>
-                                <m:r>
-                                  <w:rPr>
-                                    <w:rFonts w:ascii="Cambria Math" w:hAnsi="Cambria Math"/>
-                                    <w:sz w:val="24"/>
-                                  </w:rPr>
-                                  <m:t>F</m:t>
-                                </m:r>
-                              </m:e>
-                              <m:sub>
-                                <m:r>
-                                  <w:rPr>
-                                    <w:rFonts w:ascii="Cambria Math" w:hAnsi="Cambria Math"/>
-                                  </w:rPr>
-                                  <m:t>PERPENDICULAR</m:t>
-                                </m:r>
-                              </m:sub>
-                            </m:sSub>
-                          </m:oMath>
-                        </m:oMathPara>
-                      </w:p>
-                    </w:txbxContent>
-                  </v:textbox>
-                </v:shape>
               </v:group>
             </w:pict>
           </mc:Fallback>
@@ -2115,7 +2123,7 @@
           </mc:Choice>
           <mc:Fallback>
             <w:pict>
-              <v:shape w14:anchorId="33DFCF67" id="Arc 27" o:spid="_x0000_s1026" style="position:absolute;margin-left:122.15pt;margin-top:124.65pt;width:66pt;height:87.75pt;rotation:90;z-index:251689984;visibility:visible;mso-wrap-style:square;mso-width-percent:0;mso-height-percent:0;mso-wrap-distance-left:9pt;mso-wrap-distance-top:0;mso-wrap-distance-right:9pt;mso-wrap-distance-bottom:0;mso-position-horizontal:absolute;mso-position-horizontal-relative:text;mso-position-vertical:absolute;mso-position-vertical-relative:text;mso-width-percent:0;mso-height-percent:0;mso-width-relative:margin;mso-height-relative:margin;v-text-anchor:middle" coordsize="838284,1114190" o:gfxdata="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" path="m820469,396405nsc832282,448524,838284,502662,838284,557095r-419142,l820469,396405xem820469,396405nfc832282,448524,838284,502662,838284,557095e" filled="f" strokecolor="black [3213]">
+              <v:shape w14:anchorId="7D5E4FE3" id="Arc 27" o:spid="_x0000_s1026" style="position:absolute;margin-left:122.15pt;margin-top:124.65pt;width:66pt;height:87.75pt;rotation:90;z-index:251689984;visibility:visible;mso-wrap-style:square;mso-width-percent:0;mso-height-percent:0;mso-wrap-distance-left:9pt;mso-wrap-distance-top:0;mso-wrap-distance-right:9pt;mso-wrap-distance-bottom:0;mso-position-horizontal:absolute;mso-position-horizontal-relative:text;mso-position-vertical:absolute;mso-position-vertical-relative:text;mso-width-percent:0;mso-height-percent:0;mso-width-relative:margin;mso-height-relative:margin;v-text-anchor:middle" coordsize="838284,1114190" o:gfxdata="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" path="m820469,396405nsc832282,448524,838284,502662,838284,557095r-419142,l820469,396405xem820469,396405nfc832282,448524,838284,502662,838284,557095e" filled="f" strokecolor="black [3213]">
                 <v:path arrowok="t" o:connecttype="custom" o:connectlocs="820469,396405;838284,557095" o:connectangles="0,0"/>
               </v:shape>
             </w:pict>
@@ -2197,7 +2205,7 @@
           </mc:Choice>
           <mc:Fallback>
             <w:pict>
-              <v:shape w14:anchorId="39A74CEE" id="Arc 25" o:spid="_x0000_s1026" style="position:absolute;margin-left:-67.95pt;margin-top:192.55pt;width:121.95pt;height:109.25pt;z-index:251685888;visibility:visible;mso-wrap-style:square;mso-width-percent:0;mso-height-percent:0;mso-wrap-distance-left:9pt;mso-wrap-distance-top:0;mso-wrap-distance-right:9pt;mso-wrap-distance-bottom:0;mso-position-horizontal:absolute;mso-position-horizontal-relative:text;mso-position-vertical:absolute;mso-position-vertical-relative:text;mso-width-percent:0;mso-height-percent:0;mso-width-relative:margin;mso-height-relative:margin;v-text-anchor:middle" coordsize="1548724,1387588" o:gfxdata="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" path="m1481339,410723nsc1525763,499786,1548724,596242,1548724,693794r-774362,l1481339,410723xem1481339,410723nfc1525763,499786,1548724,596242,1548724,693794e" filled="f" strokecolor="black [3213]">
+              <v:shape w14:anchorId="0FB4C5D7" id="Arc 25" o:spid="_x0000_s1026" style="position:absolute;margin-left:-67.95pt;margin-top:192.55pt;width:121.95pt;height:109.25pt;z-index:251685888;visibility:visible;mso-wrap-style:square;mso-width-percent:0;mso-height-percent:0;mso-wrap-distance-left:9pt;mso-wrap-distance-top:0;mso-wrap-distance-right:9pt;mso-wrap-distance-bottom:0;mso-position-horizontal:absolute;mso-position-horizontal-relative:text;mso-position-vertical:absolute;mso-position-vertical-relative:text;mso-width-percent:0;mso-height-percent:0;mso-width-relative:margin;mso-height-relative:margin;v-text-anchor:middle" coordsize="1548724,1387588" o:gfxdata="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" path="m1481339,410723nsc1525763,499786,1548724,596242,1548724,693794r-774362,l1481339,410723xem1481339,410723nfc1525763,499786,1548724,596242,1548724,693794e" filled="f" strokecolor="black [3213]">
                 <v:path arrowok="t" o:connecttype="custom" o:connectlocs="1481339,410723;1548724,693794" o:connectangles="0,0"/>
               </v:shape>
             </w:pict>
@@ -2216,7 +2224,7 @@
 </file>
 
 <file path=word/styles.xml><?xml version="1.0" encoding="utf-8"?>
-<w:styles xmlns:mc="http://schemas.openxmlformats.org/markup-compatibility/2006" xmlns:r="http://schemas.openxmlformats.org/officeDocument/2006/relationships" xmlns:w="http://schemas.openxmlformats.org/wordprocessingml/2006/main" xmlns:w14="http://schemas.microsoft.com/office/word/2010/wordml" xmlns:w15="http://schemas.microsoft.com/office/word/2012/wordml" xmlns:w16se="http://schemas.microsoft.com/office/word/2015/wordml/symex" mc:Ignorable="w14 w15 w16se">
+<w:styles xmlns:mc="http://schemas.openxmlformats.org/markup-compatibility/2006" xmlns:r="http://schemas.openxmlformats.org/officeDocument/2006/relationships" xmlns:w="http://schemas.openxmlformats.org/wordprocessingml/2006/main" xmlns:w14="http://schemas.microsoft.com/office/word/2010/wordml" xmlns:w15="http://schemas.microsoft.com/office/word/2012/wordml" xmlns:w16cid="http://schemas.microsoft.com/office/word/2016/wordml/cid" xmlns:w16se="http://schemas.microsoft.com/office/word/2015/wordml/symex" mc:Ignorable="w14 w15 w16se w16cid">
   <w:docDefaults>
     <w:rPrDefault>
       <w:rPr>
@@ -2232,7 +2240,7 @@
       </w:pPr>
     </w:pPrDefault>
   </w:docDefaults>
-  <w:latentStyles w:defLockedState="0" w:defUIPriority="99" w:defSemiHidden="0" w:defUnhideWhenUsed="0" w:defQFormat="0" w:count="371">
+  <w:latentStyles w:defLockedState="0" w:defUIPriority="99" w:defSemiHidden="0" w:defUnhideWhenUsed="0" w:defQFormat="0" w:count="375">
     <w:lsdException w:name="Normal" w:uiPriority="0" w:qFormat="1"/>
     <w:lsdException w:name="heading 1" w:uiPriority="9" w:qFormat="1"/>
     <w:lsdException w:name="heading 2" w:semiHidden="1" w:uiPriority="9" w:unhideWhenUsed="1" w:qFormat="1"/>
@@ -2338,7 +2346,6 @@
     <w:lsdException w:name="HTML Sample" w:semiHidden="1" w:unhideWhenUsed="1"/>
     <w:lsdException w:name="HTML Typewriter" w:semiHidden="1" w:unhideWhenUsed="1"/>
     <w:lsdException w:name="HTML Variable" w:semiHidden="1" w:unhideWhenUsed="1"/>
-    <w:lsdException w:name="Normal Table" w:semiHidden="1" w:unhideWhenUsed="1"/>
     <w:lsdException w:name="annotation subject" w:semiHidden="1" w:unhideWhenUsed="1"/>
     <w:lsdException w:name="No List" w:semiHidden="1" w:unhideWhenUsed="1"/>
     <w:lsdException w:name="Outline List 1" w:semiHidden="1" w:unhideWhenUsed="1"/>
@@ -2382,10 +2389,8 @@
     <w:lsdException w:name="Table Elegant" w:semiHidden="1" w:unhideWhenUsed="1"/>
     <w:lsdException w:name="Table Professional" w:semiHidden="1" w:unhideWhenUsed="1"/>
     <w:lsdException w:name="Table Subtle 1" w:semiHidden="1" w:unhideWhenUsed="1"/>
-    <w:lsdException w:name="Table Subtle 2" w:semiHidden="1" w:unhideWhenUsed="1"/>
     <w:lsdException w:name="Table Web 1" w:semiHidden="1" w:unhideWhenUsed="1"/>
     <w:lsdException w:name="Table Web 2" w:semiHidden="1" w:unhideWhenUsed="1"/>
-    <w:lsdException w:name="Table Web 3" w:semiHidden="1" w:unhideWhenUsed="1"/>
     <w:lsdException w:name="Balloon Text" w:semiHidden="1" w:unhideWhenUsed="1"/>
     <w:lsdException w:name="Table Grid" w:uiPriority="59"/>
     <w:lsdException w:name="Table Theme" w:semiHidden="1" w:unhideWhenUsed="1"/>
@@ -2604,6 +2609,10 @@
     <w:lsdException w:name="List Table 5 Dark Accent 6" w:uiPriority="50"/>
     <w:lsdException w:name="List Table 6 Colorful Accent 6" w:uiPriority="51"/>
     <w:lsdException w:name="List Table 7 Colorful Accent 6" w:uiPriority="52"/>
+    <w:lsdException w:name="Mention" w:semiHidden="1" w:unhideWhenUsed="1"/>
+    <w:lsdException w:name="Smart Hyperlink" w:semiHidden="1" w:unhideWhenUsed="1"/>
+    <w:lsdException w:name="Hashtag" w:semiHidden="1" w:unhideWhenUsed="1"/>
+    <w:lsdException w:name="Unresolved Mention" w:semiHidden="1" w:unhideWhenUsed="1"/>
   </w:latentStyles>
   <w:style w:type="paragraph" w:default="1" w:styleId="Normal">
     <w:name w:val="Normal"/>

</xml_diff>

<commit_message>
Converted 2 edited figs to eps for Mariama.  Also adjusted page break.
</commit_message>
<xml_diff>
--- a/StudentGuideModule1/newton/newton_fig10_new.docx
+++ b/StudentGuideModule1/newton/newton_fig10_new.docx
@@ -1,6 +1,6 @@
 
 <file path=word/document.xml><?xml version="1.0" encoding="utf-8"?>
-<w:document xmlns:wpc="http://schemas.microsoft.com/office/word/2010/wordprocessingCanvas" xmlns:cx="http://schemas.microsoft.com/office/drawing/2014/chartex" xmlns:cx1="http://schemas.microsoft.com/office/drawing/2015/9/8/chartex" xmlns:cx2="http://schemas.microsoft.com/office/drawing/2015/10/21/chartex" xmlns:cx3="http://schemas.microsoft.com/office/drawing/2016/5/9/chartex" xmlns:cx4="http://schemas.microsoft.com/office/drawing/2016/5/10/chartex" xmlns:cx5="http://schemas.microsoft.com/office/drawing/2016/5/11/chartex" xmlns:cx6="http://schemas.microsoft.com/office/drawing/2016/5/12/chartex" xmlns:cx7="http://schemas.microsoft.com/office/drawing/2016/5/13/chartex" xmlns:cx8="http://schemas.microsoft.com/office/drawing/2016/5/14/chartex" xmlns:mc="http://schemas.openxmlformats.org/markup-compatibility/2006" xmlns:aink="http://schemas.microsoft.com/office/drawing/2016/ink" xmlns:am3d="http://schemas.microsoft.com/office/drawing/2017/model3d" xmlns:o="urn:schemas-microsoft-com:office:office" xmlns:r="http://schemas.openxmlformats.org/officeDocument/2006/relationships" xmlns:m="http://schemas.openxmlformats.org/officeDocument/2006/math" xmlns:v="urn:schemas-microsoft-com:vml" xmlns:wp14="http://schemas.microsoft.com/office/word/2010/wordprocessingDrawing" xmlns:wp="http://schemas.openxmlformats.org/drawingml/2006/wordprocessingDrawing" xmlns:w10="urn:schemas-microsoft-com:office:word" xmlns:w="http://schemas.openxmlformats.org/wordprocessingml/2006/main" xmlns:w14="http://schemas.microsoft.com/office/word/2010/wordml" xmlns:w15="http://schemas.microsoft.com/office/word/2012/wordml" xmlns:w16cid="http://schemas.microsoft.com/office/word/2016/wordml/cid" xmlns:w16se="http://schemas.microsoft.com/office/word/2015/wordml/symex" xmlns:wpg="http://schemas.microsoft.com/office/word/2010/wordprocessingGroup" xmlns:wpi="http://schemas.microsoft.com/office/word/2010/wordprocessingInk" xmlns:wne="http://schemas.microsoft.com/office/word/2006/wordml" xmlns:wps="http://schemas.microsoft.com/office/word/2010/wordprocessingShape" mc:Ignorable="w14 w15 w16se w16cid wp14">
+<w:document xmlns:wpc="http://schemas.microsoft.com/office/word/2010/wordprocessingCanvas" xmlns:cx="http://schemas.microsoft.com/office/drawing/2014/chartex" xmlns:cx1="http://schemas.microsoft.com/office/drawing/2015/9/8/chartex" xmlns:mc="http://schemas.openxmlformats.org/markup-compatibility/2006" xmlns:o="urn:schemas-microsoft-com:office:office" xmlns:r="http://schemas.openxmlformats.org/officeDocument/2006/relationships" xmlns:m="http://schemas.openxmlformats.org/officeDocument/2006/math" xmlns:v="urn:schemas-microsoft-com:vml" xmlns:wp14="http://schemas.microsoft.com/office/word/2010/wordprocessingDrawing" xmlns:wp="http://schemas.openxmlformats.org/drawingml/2006/wordprocessingDrawing" xmlns:w10="urn:schemas-microsoft-com:office:word" xmlns:w="http://schemas.openxmlformats.org/wordprocessingml/2006/main" xmlns:w14="http://schemas.microsoft.com/office/word/2010/wordml" xmlns:w15="http://schemas.microsoft.com/office/word/2012/wordml" xmlns:w16se="http://schemas.microsoft.com/office/word/2015/wordml/symex" xmlns:wpg="http://schemas.microsoft.com/office/word/2010/wordprocessingGroup" xmlns:wpi="http://schemas.microsoft.com/office/word/2010/wordprocessingInk" xmlns:wne="http://schemas.microsoft.com/office/word/2006/wordml" xmlns:wps="http://schemas.microsoft.com/office/word/2010/wordprocessingShape" mc:Ignorable="w14 w15 w16se wp14">
   <w:body>
     <w:p>
       <w:pPr>
@@ -36,7 +36,106 @@
         </w:rPr>
       </w:pPr>
       <w:bookmarkStart w:id="0" w:name="_GoBack"/>
+      <w:r>
+        <w:rPr>
+          <w:noProof/>
+        </w:rPr>
+        <w:drawing>
+          <wp:anchor distT="0" distB="0" distL="114300" distR="114300" simplePos="0" relativeHeight="251656704" behindDoc="0" locked="0" layoutInCell="1" allowOverlap="1" wp14:anchorId="571E5227" wp14:editId="414286F2">
+            <wp:simplePos x="0" y="0"/>
+            <wp:positionH relativeFrom="column">
+              <wp:posOffset>3148050</wp:posOffset>
+            </wp:positionH>
+            <wp:positionV relativeFrom="paragraph">
+              <wp:posOffset>1108430</wp:posOffset>
+            </wp:positionV>
+            <wp:extent cx="651817" cy="742738"/>
+            <wp:effectExtent l="106997" t="121603" r="103188" b="122237"/>
+            <wp:wrapNone/>
+            <wp:docPr id="30" name="Picture 30" descr="U:\private\My Documents\teaching\github\131\StudentGuideModule1\newton\hands.tif"/>
+            <wp:cNvGraphicFramePr>
+              <a:graphicFrameLocks xmlns:a="http://schemas.openxmlformats.org/drawingml/2006/main" noChangeAspect="1"/>
+            </wp:cNvGraphicFramePr>
+            <a:graphic xmlns:a="http://schemas.openxmlformats.org/drawingml/2006/main">
+              <a:graphicData uri="http://schemas.openxmlformats.org/drawingml/2006/picture">
+                <pic:pic xmlns:pic="http://schemas.openxmlformats.org/drawingml/2006/picture">
+                  <pic:nvPicPr>
+                    <pic:cNvPr id="0" name="Picture 4" descr="U:\private\My Documents\teaching\github\131\StudentGuideModule1\newton\hands.tif"/>
+                    <pic:cNvPicPr>
+                      <a:picLocks noChangeAspect="1" noChangeArrowheads="1"/>
+                    </pic:cNvPicPr>
+                  </pic:nvPicPr>
+                  <pic:blipFill rotWithShape="1">
+                    <a:blip r:embed="rId4">
+                      <a:extLst>
+                        <a:ext uri="{28A0092B-C50C-407E-A947-70E740481C1C}">
+                          <a14:useLocalDpi xmlns:a14="http://schemas.microsoft.com/office/drawing/2010/main" val="0"/>
+                        </a:ext>
+                      </a:extLst>
+                    </a:blip>
+                    <a:srcRect t="32727" r="70989" b="34160"/>
+                    <a:stretch/>
+                  </pic:blipFill>
+                  <pic:spPr bwMode="auto">
+                    <a:xfrm rot="4069757">
+                      <a:off x="0" y="0"/>
+                      <a:ext cx="651817" cy="742738"/>
+                    </a:xfrm>
+                    <a:prstGeom prst="rect">
+                      <a:avLst/>
+                    </a:prstGeom>
+                    <a:noFill/>
+                    <a:ln>
+                      <a:noFill/>
+                    </a:ln>
+                    <a:extLst>
+                      <a:ext uri="{53640926-AAD7-44D8-BBD7-CCE9431645EC}">
+                        <a14:shadowObscured xmlns:a14="http://schemas.microsoft.com/office/drawing/2010/main"/>
+                      </a:ext>
+                    </a:extLst>
+                  </pic:spPr>
+                </pic:pic>
+              </a:graphicData>
+            </a:graphic>
+            <wp14:sizeRelH relativeFrom="page">
+              <wp14:pctWidth>0</wp14:pctWidth>
+            </wp14:sizeRelH>
+            <wp14:sizeRelV relativeFrom="page">
+              <wp14:pctHeight>0</wp14:pctHeight>
+            </wp14:sizeRelV>
+          </wp:anchor>
+        </w:drawing>
+      </w:r>
       <w:bookmarkEnd w:id="0"/>
+      <w:r>
+        <w:rPr>
+          <w:noProof/>
+        </w:rPr>
+        <w:pict>
+          <v:shapetype id="_x0000_t75" coordsize="21600,21600" o:spt="75" o:preferrelative="t" path="m@4@5l@4@11@9@11@9@5xe" filled="f" stroked="f">
+            <v:stroke joinstyle="miter"/>
+            <v:formulas>
+              <v:f eqn="if lineDrawn pixelLineWidth 0"/>
+              <v:f eqn="sum @0 1 0"/>
+              <v:f eqn="sum 0 0 @1"/>
+              <v:f eqn="prod @2 1 2"/>
+              <v:f eqn="prod @3 21600 pixelWidth"/>
+              <v:f eqn="prod @3 21600 pixelHeight"/>
+              <v:f eqn="sum @0 0 1"/>
+              <v:f eqn="prod @6 1 2"/>
+              <v:f eqn="prod @7 21600 pixelWidth"/>
+              <v:f eqn="sum @8 21600 0"/>
+              <v:f eqn="prod @7 21600 pixelHeight"/>
+              <v:f eqn="sum @10 21600 0"/>
+            </v:formulas>
+            <v:path o:extrusionok="f" gradientshapeok="t" o:connecttype="rect"/>
+            <o:lock v:ext="edit" aspectratio="t"/>
+          </v:shapetype>
+          <v:shape id="_x0000_s1026" type="#_x0000_t75" style="position:absolute;margin-left:347.9pt;margin-top:95.75pt;width:48.35pt;height:54.5pt;rotation:4881942fd;z-index:251657727;mso-position-horizontal-relative:text;mso-position-vertical-relative:text;mso-width-relative:page;mso-height-relative:page">
+            <v:imagedata r:id="rId5" o:title="hands2" croptop="22637f" cropbottom="22563f" cropright="47533f"/>
+          </v:shape>
+        </w:pict>
+      </w:r>
       <w:r>
         <w:rPr>
           <w:noProof/>
@@ -44,7 +143,7 @@
         <mc:AlternateContent>
           <mc:Choice Requires="wpg">
             <w:drawing>
-              <wp:anchor distT="0" distB="0" distL="114300" distR="114300" simplePos="0" relativeHeight="251683840" behindDoc="0" locked="0" layoutInCell="1" allowOverlap="1" wp14:anchorId="2BACBE24" wp14:editId="1D074751">
+              <wp:anchor distT="0" distB="0" distL="114300" distR="114300" simplePos="0" relativeHeight="251658752" behindDoc="0" locked="0" layoutInCell="1" allowOverlap="1" wp14:anchorId="2BACBE24" wp14:editId="1D074751">
                 <wp:simplePos x="0" y="0"/>
                 <wp:positionH relativeFrom="column">
                   <wp:posOffset>984250</wp:posOffset>
@@ -331,7 +430,7 @@
           </mc:Choice>
           <mc:Fallback>
             <w:pict>
-              <v:group w14:anchorId="2BACBE24" id="Group 21" o:spid="_x0000_s1026" style="position:absolute;margin-left:77.5pt;margin-top:153.65pt;width:174.65pt;height:125.6pt;z-index:251683840;mso-width-relative:margin;mso-height-relative:margin" coordorigin="-4928,10205" coordsize="22187,15955" o:gfxdata="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">
+              <v:group w14:anchorId="2BACBE24" id="Group 21" o:spid="_x0000_s1026" style="position:absolute;margin-left:77.5pt;margin-top:153.65pt;width:174.65pt;height:125.6pt;z-index:251658752;mso-width-relative:margin;mso-height-relative:margin" coordorigin="-4928,10205" coordsize="22187,15955" o:gfxdata="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">
                 <v:shapetype id="_x0000_t202" coordsize="21600,21600" o:spt="202" path="m,l,21600r21600,l21600,xe">
                   <v:stroke joinstyle="miter"/>
                   <v:path gradientshapeok="t" o:connecttype="rect"/>
@@ -480,105 +579,6 @@
             </w:pict>
           </mc:Fallback>
         </mc:AlternateContent>
-      </w:r>
-      <w:r>
-        <w:rPr>
-          <w:noProof/>
-        </w:rPr>
-        <w:drawing>
-          <wp:anchor distT="0" distB="0" distL="114300" distR="114300" simplePos="0" relativeHeight="251657728" behindDoc="0" locked="0" layoutInCell="1" allowOverlap="1" wp14:anchorId="571E5227" wp14:editId="414286F2">
-            <wp:simplePos x="0" y="0"/>
-            <wp:positionH relativeFrom="column">
-              <wp:posOffset>4610055</wp:posOffset>
-            </wp:positionH>
-            <wp:positionV relativeFrom="paragraph">
-              <wp:posOffset>1785815</wp:posOffset>
-            </wp:positionV>
-            <wp:extent cx="651817" cy="742738"/>
-            <wp:effectExtent l="106997" t="121603" r="103188" b="122237"/>
-            <wp:wrapNone/>
-            <wp:docPr id="30" name="Picture 30" descr="U:\private\My Documents\teaching\github\131\StudentGuideModule1\newton\hands.tif"/>
-            <wp:cNvGraphicFramePr>
-              <a:graphicFrameLocks xmlns:a="http://schemas.openxmlformats.org/drawingml/2006/main" noChangeAspect="1"/>
-            </wp:cNvGraphicFramePr>
-            <a:graphic xmlns:a="http://schemas.openxmlformats.org/drawingml/2006/main">
-              <a:graphicData uri="http://schemas.openxmlformats.org/drawingml/2006/picture">
-                <pic:pic xmlns:pic="http://schemas.openxmlformats.org/drawingml/2006/picture">
-                  <pic:nvPicPr>
-                    <pic:cNvPr id="0" name="Picture 4" descr="U:\private\My Documents\teaching\github\131\StudentGuideModule1\newton\hands.tif"/>
-                    <pic:cNvPicPr>
-                      <a:picLocks noChangeAspect="1" noChangeArrowheads="1"/>
-                    </pic:cNvPicPr>
-                  </pic:nvPicPr>
-                  <pic:blipFill rotWithShape="1">
-                    <a:blip r:embed="rId4">
-                      <a:extLst>
-                        <a:ext uri="{28A0092B-C50C-407E-A947-70E740481C1C}">
-                          <a14:useLocalDpi xmlns:a14="http://schemas.microsoft.com/office/drawing/2010/main" val="0"/>
-                        </a:ext>
-                      </a:extLst>
-                    </a:blip>
-                    <a:srcRect t="32727" r="70989" b="34160"/>
-                    <a:stretch/>
-                  </pic:blipFill>
-                  <pic:spPr bwMode="auto">
-                    <a:xfrm rot="4069757">
-                      <a:off x="0" y="0"/>
-                      <a:ext cx="651817" cy="742738"/>
-                    </a:xfrm>
-                    <a:prstGeom prst="rect">
-                      <a:avLst/>
-                    </a:prstGeom>
-                    <a:noFill/>
-                    <a:ln>
-                      <a:noFill/>
-                    </a:ln>
-                    <a:extLst>
-                      <a:ext uri="{53640926-AAD7-44D8-BBD7-CCE9431645EC}">
-                        <a14:shadowObscured xmlns:a14="http://schemas.microsoft.com/office/drawing/2010/main"/>
-                      </a:ext>
-                    </a:extLst>
-                  </pic:spPr>
-                </pic:pic>
-              </a:graphicData>
-            </a:graphic>
-            <wp14:sizeRelH relativeFrom="page">
-              <wp14:pctWidth>0</wp14:pctWidth>
-            </wp14:sizeRelH>
-            <wp14:sizeRelV relativeFrom="page">
-              <wp14:pctHeight>0</wp14:pctHeight>
-            </wp14:sizeRelV>
-          </wp:anchor>
-        </w:drawing>
-      </w:r>
-      <w:r>
-        <w:rPr>
-          <w:noProof/>
-        </w:rPr>
-        <w:pict>
-          <v:shapetype id="_x0000_t75" coordsize="21600,21600" o:spt="75" o:preferrelative="t" path="m@4@5l@4@11@9@11@9@5xe" filled="f" stroked="f">
-            <v:stroke joinstyle="miter"/>
-            <v:formulas>
-              <v:f eqn="if lineDrawn pixelLineWidth 0"/>
-              <v:f eqn="sum @0 1 0"/>
-              <v:f eqn="sum 0 0 @1"/>
-              <v:f eqn="prod @2 1 2"/>
-              <v:f eqn="prod @3 21600 pixelWidth"/>
-              <v:f eqn="prod @3 21600 pixelHeight"/>
-              <v:f eqn="sum @0 0 1"/>
-              <v:f eqn="prod @6 1 2"/>
-              <v:f eqn="prod @7 21600 pixelWidth"/>
-              <v:f eqn="sum @8 21600 0"/>
-              <v:f eqn="prod @7 21600 pixelHeight"/>
-              <v:f eqn="sum @10 21600 0"/>
-            </v:formulas>
-            <v:path o:extrusionok="f" gradientshapeok="t" o:connecttype="rect"/>
-            <o:lock v:ext="edit" aspectratio="t"/>
-          </v:shapetype>
-          <v:shape id="_x0000_s1026" type="#_x0000_t75" style="position:absolute;margin-left:242.35pt;margin-top:92.6pt;width:48.35pt;height:54.5pt;rotation:4881942fd;z-index:251657727;mso-position-horizontal-relative:text;mso-position-vertical-relative:text;mso-width-relative:page;mso-height-relative:page">
-            <v:imagedata r:id="rId5" o:title="hands2" croptop="22637f" cropbottom="22563f" cropright="47533f"/>
-          </v:shape>
-        </w:pict>
       </w:r>
       <w:r>
         <w:rPr>
@@ -1765,7 +1765,7 @@
           </mc:Choice>
           <mc:Fallback>
             <w:pict>
-              <v:group w14:anchorId="23C90F8A" id="Group 23" o:spid="_x0000_s1026" style="position:absolute;margin-left:-20.55pt;margin-top:126.45pt;width:276.4pt;height:144.95pt;z-index:251659776;mso-width-relative:margin;mso-height-relative:margin" coordorigin=",6449" coordsize="49825,26136" o:gfxdata="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">
+              <v:group w14:anchorId="722FC744" id="Group 23" o:spid="_x0000_s1026" style="position:absolute;margin-left:-20.55pt;margin-top:126.45pt;width:276.4pt;height:144.95pt;z-index:251659776;mso-width-relative:margin;mso-height-relative:margin" coordorigin=",6449" coordsize="49825,26136" o:gfxdata="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">
                 <v:rect id="Rectangle 3" o:spid="_x0000_s1027" style="position:absolute;left:27047;top:12140;width:9703;height:2826;rotation:-20;visibility:visible;mso-wrap-style:square;v-text-anchor:middle" o:gfxdata="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" filled="f" strokecolor="black [3213]" strokeweight="3pt"/>
                 <v:group id="Group 15" o:spid="_x0000_s1028" style="position:absolute;left:36340;top:6449;width:13485;height:6401" coordorigin="-5,610" coordsize="13487,6402" o:gfxdata="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">
                   <v:line id="Straight Connector 4" o:spid="_x0000_s1029" style="position:absolute;flip:y;visibility:visible;mso-wrap-style:square" from="-5,693" to="12995,5686" o:connectortype="straight" o:gfxdata="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" strokecolor="black [3213]" strokeweight="1pt"/>
@@ -2123,7 +2123,7 @@
           </mc:Choice>
           <mc:Fallback>
             <w:pict>
-              <v:shape w14:anchorId="7D5E4FE3" id="Arc 27" o:spid="_x0000_s1026" style="position:absolute;margin-left:122.15pt;margin-top:124.65pt;width:66pt;height:87.75pt;rotation:90;z-index:251689984;visibility:visible;mso-wrap-style:square;mso-width-percent:0;mso-height-percent:0;mso-wrap-distance-left:9pt;mso-wrap-distance-top:0;mso-wrap-distance-right:9pt;mso-wrap-distance-bottom:0;mso-position-horizontal:absolute;mso-position-horizontal-relative:text;mso-position-vertical:absolute;mso-position-vertical-relative:text;mso-width-percent:0;mso-height-percent:0;mso-width-relative:margin;mso-height-relative:margin;v-text-anchor:middle" coordsize="838284,1114190" o:gfxdata="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" path="m820469,396405nsc832282,448524,838284,502662,838284,557095r-419142,l820469,396405xem820469,396405nfc832282,448524,838284,502662,838284,557095e" filled="f" strokecolor="black [3213]">
+              <v:shape w14:anchorId="798155CF" id="Arc 27" o:spid="_x0000_s1026" style="position:absolute;margin-left:122.15pt;margin-top:124.65pt;width:66pt;height:87.75pt;rotation:90;z-index:251689984;visibility:visible;mso-wrap-style:square;mso-width-percent:0;mso-height-percent:0;mso-wrap-distance-left:9pt;mso-wrap-distance-top:0;mso-wrap-distance-right:9pt;mso-wrap-distance-bottom:0;mso-position-horizontal:absolute;mso-position-horizontal-relative:text;mso-position-vertical:absolute;mso-position-vertical-relative:text;mso-width-percent:0;mso-height-percent:0;mso-width-relative:margin;mso-height-relative:margin;v-text-anchor:middle" coordsize="838284,1114190" o:gfxdata="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" path="m820469,396405nsc832282,448524,838284,502662,838284,557095r-419142,l820469,396405xem820469,396405nfc832282,448524,838284,502662,838284,557095e" filled="f" strokecolor="black [3213]">
                 <v:path arrowok="t" o:connecttype="custom" o:connectlocs="820469,396405;838284,557095" o:connectangles="0,0"/>
               </v:shape>
             </w:pict>
@@ -2205,7 +2205,7 @@
           </mc:Choice>
           <mc:Fallback>
             <w:pict>
-              <v:shape w14:anchorId="0FB4C5D7" id="Arc 25" o:spid="_x0000_s1026" style="position:absolute;margin-left:-67.95pt;margin-top:192.55pt;width:121.95pt;height:109.25pt;z-index:251685888;visibility:visible;mso-wrap-style:square;mso-width-percent:0;mso-height-percent:0;mso-wrap-distance-left:9pt;mso-wrap-distance-top:0;mso-wrap-distance-right:9pt;mso-wrap-distance-bottom:0;mso-position-horizontal:absolute;mso-position-horizontal-relative:text;mso-position-vertical:absolute;mso-position-vertical-relative:text;mso-width-percent:0;mso-height-percent:0;mso-width-relative:margin;mso-height-relative:margin;v-text-anchor:middle" coordsize="1548724,1387588" o:gfxdata="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" path="m1481339,410723nsc1525763,499786,1548724,596242,1548724,693794r-774362,l1481339,410723xem1481339,410723nfc1525763,499786,1548724,596242,1548724,693794e" filled="f" strokecolor="black [3213]">
+              <v:shape w14:anchorId="0B276794" id="Arc 25" o:spid="_x0000_s1026" style="position:absolute;margin-left:-67.95pt;margin-top:192.55pt;width:121.95pt;height:109.25pt;z-index:251685888;visibility:visible;mso-wrap-style:square;mso-width-percent:0;mso-height-percent:0;mso-wrap-distance-left:9pt;mso-wrap-distance-top:0;mso-wrap-distance-right:9pt;mso-wrap-distance-bottom:0;mso-position-horizontal:absolute;mso-position-horizontal-relative:text;mso-position-vertical:absolute;mso-position-vertical-relative:text;mso-width-percent:0;mso-height-percent:0;mso-width-relative:margin;mso-height-relative:margin;v-text-anchor:middle" coordsize="1548724,1387588" o:gfxdata="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" path="m1481339,410723nsc1525763,499786,1548724,596242,1548724,693794r-774362,l1481339,410723xem1481339,410723nfc1525763,499786,1548724,596242,1548724,693794e" filled="f" strokecolor="black [3213]">
                 <v:path arrowok="t" o:connecttype="custom" o:connectlocs="1481339,410723;1548724,693794" o:connectangles="0,0"/>
               </v:shape>
             </w:pict>
@@ -2224,7 +2224,7 @@
 </file>
 
 <file path=word/styles.xml><?xml version="1.0" encoding="utf-8"?>
-<w:styles xmlns:mc="http://schemas.openxmlformats.org/markup-compatibility/2006" xmlns:r="http://schemas.openxmlformats.org/officeDocument/2006/relationships" xmlns:w="http://schemas.openxmlformats.org/wordprocessingml/2006/main" xmlns:w14="http://schemas.microsoft.com/office/word/2010/wordml" xmlns:w15="http://schemas.microsoft.com/office/word/2012/wordml" xmlns:w16cid="http://schemas.microsoft.com/office/word/2016/wordml/cid" xmlns:w16se="http://schemas.microsoft.com/office/word/2015/wordml/symex" mc:Ignorable="w14 w15 w16se w16cid">
+<w:styles xmlns:mc="http://schemas.openxmlformats.org/markup-compatibility/2006" xmlns:r="http://schemas.openxmlformats.org/officeDocument/2006/relationships" xmlns:w="http://schemas.openxmlformats.org/wordprocessingml/2006/main" xmlns:w14="http://schemas.microsoft.com/office/word/2010/wordml" xmlns:w15="http://schemas.microsoft.com/office/word/2012/wordml" xmlns:w16se="http://schemas.microsoft.com/office/word/2015/wordml/symex" mc:Ignorable="w14 w15 w16se">
   <w:docDefaults>
     <w:rPrDefault>
       <w:rPr>
@@ -2240,7 +2240,7 @@
       </w:pPr>
     </w:pPrDefault>
   </w:docDefaults>
-  <w:latentStyles w:defLockedState="0" w:defUIPriority="99" w:defSemiHidden="0" w:defUnhideWhenUsed="0" w:defQFormat="0" w:count="375">
+  <w:latentStyles w:defLockedState="0" w:defUIPriority="99" w:defSemiHidden="0" w:defUnhideWhenUsed="0" w:defQFormat="0" w:count="371">
     <w:lsdException w:name="Normal" w:uiPriority="0" w:qFormat="1"/>
     <w:lsdException w:name="heading 1" w:uiPriority="9" w:qFormat="1"/>
     <w:lsdException w:name="heading 2" w:semiHidden="1" w:uiPriority="9" w:unhideWhenUsed="1" w:qFormat="1"/>
@@ -2346,6 +2346,7 @@
     <w:lsdException w:name="HTML Sample" w:semiHidden="1" w:unhideWhenUsed="1"/>
     <w:lsdException w:name="HTML Typewriter" w:semiHidden="1" w:unhideWhenUsed="1"/>
     <w:lsdException w:name="HTML Variable" w:semiHidden="1" w:unhideWhenUsed="1"/>
+    <w:lsdException w:name="Normal Table" w:semiHidden="1" w:unhideWhenUsed="1"/>
     <w:lsdException w:name="annotation subject" w:semiHidden="1" w:unhideWhenUsed="1"/>
     <w:lsdException w:name="No List" w:semiHidden="1" w:unhideWhenUsed="1"/>
     <w:lsdException w:name="Outline List 1" w:semiHidden="1" w:unhideWhenUsed="1"/>
@@ -2389,8 +2390,10 @@
     <w:lsdException w:name="Table Elegant" w:semiHidden="1" w:unhideWhenUsed="1"/>
     <w:lsdException w:name="Table Professional" w:semiHidden="1" w:unhideWhenUsed="1"/>
     <w:lsdException w:name="Table Subtle 1" w:semiHidden="1" w:unhideWhenUsed="1"/>
+    <w:lsdException w:name="Table Subtle 2" w:semiHidden="1" w:unhideWhenUsed="1"/>
     <w:lsdException w:name="Table Web 1" w:semiHidden="1" w:unhideWhenUsed="1"/>
     <w:lsdException w:name="Table Web 2" w:semiHidden="1" w:unhideWhenUsed="1"/>
+    <w:lsdException w:name="Table Web 3" w:semiHidden="1" w:unhideWhenUsed="1"/>
     <w:lsdException w:name="Balloon Text" w:semiHidden="1" w:unhideWhenUsed="1"/>
     <w:lsdException w:name="Table Grid" w:uiPriority="59"/>
     <w:lsdException w:name="Table Theme" w:semiHidden="1" w:unhideWhenUsed="1"/>
@@ -2609,10 +2612,6 @@
     <w:lsdException w:name="List Table 5 Dark Accent 6" w:uiPriority="50"/>
     <w:lsdException w:name="List Table 6 Colorful Accent 6" w:uiPriority="51"/>
     <w:lsdException w:name="List Table 7 Colorful Accent 6" w:uiPriority="52"/>
-    <w:lsdException w:name="Mention" w:semiHidden="1" w:unhideWhenUsed="1"/>
-    <w:lsdException w:name="Smart Hyperlink" w:semiHidden="1" w:unhideWhenUsed="1"/>
-    <w:lsdException w:name="Hashtag" w:semiHidden="1" w:unhideWhenUsed="1"/>
-    <w:lsdException w:name="Unresolved Mention" w:semiHidden="1" w:unhideWhenUsed="1"/>
   </w:latentStyles>
   <w:style w:type="paragraph" w:default="1" w:styleId="Normal">
     <w:name w:val="Normal"/>

</xml_diff>